<commit_message>
S02P23B106-7 | -ING | Updating proposal
</commit_message>
<xml_diff>
--- a/프로젝트 기획.docx
+++ b/프로젝트 기획.docx
@@ -38,7 +38,7 @@
             <w:r>
               <w:rPr>
                 <w:rFonts w:ascii="HY헤드라인M" w:eastAsia="HY헤드라인M" w:hint="eastAsia"/>
-                <w:sz w:val="40"/>
+                <w:sz w:val="36"/>
                 <w:szCs w:val="40"/>
               </w:rPr>
               <w:t>프로젝트 기획</w:t>
@@ -46,7 +46,7 @@
             <w:r>
               <w:rPr>
                 <w:rFonts w:ascii="HY헤드라인M" w:eastAsia="HY헤드라인M" w:hint="eastAsia"/>
-                <w:sz w:val="36"/>
+                <w:sz w:val="32"/>
                 <w:szCs w:val="36"/>
               </w:rPr>
               <w:t>(</w:t>
@@ -54,7 +54,7 @@
             <w:r>
               <w:rPr>
                 <w:rFonts w:ascii="HY헤드라인M" w:eastAsia="HY헤드라인M" w:hint="eastAsia"/>
-                <w:sz w:val="36"/>
+                <w:sz w:val="32"/>
                 <w:szCs w:val="36"/>
               </w:rPr>
               <w:t>초안</w:t>
@@ -62,26 +62,311 @@
             <w:r>
               <w:rPr>
                 <w:rFonts w:ascii="HY헤드라인M" w:eastAsia="HY헤드라인M" w:hint="eastAsia"/>
-                <w:sz w:val="36"/>
+                <w:sz w:val="32"/>
                 <w:szCs w:val="36"/>
               </w:rPr>
               <w:t>)</w:t>
             </w:r>
+            <w:bookmarkStart w:id="0" w:name="_GoBack"/>
+            <w:bookmarkEnd w:id="0"/>
           </w:p>
         </w:tc>
       </w:tr>
     </w:tbl>
     <w:p>
       <w:pPr>
+        <w:spacing w:before="240" w:line="240" w:lineRule="auto"/>
+        <w:jc w:val="center"/>
+        <w:rPr>
+          <w:rFonts w:ascii="HY헤드라인M" w:eastAsia="HY헤드라인M" w:hAnsi="바탕"/>
+          <w:sz w:val="24"/>
+          <w:szCs w:val="18"/>
+        </w:rPr>
+      </w:pPr>
+      <w:r>
+        <w:rPr>
+          <w:rFonts w:ascii="HY헤드라인M" w:eastAsia="HY헤드라인M" w:hAnsi="바탕"/>
+          <w:sz w:val="24"/>
+          <w:szCs w:val="18"/>
+        </w:rPr>
+        <w:t>“</w:t>
+      </w:r>
+      <w:r>
+        <w:rPr>
+          <w:rFonts w:ascii="HY헤드라인M" w:eastAsia="HY헤드라인M" w:hAnsi="바탕"/>
+          <w:sz w:val="24"/>
+          <w:szCs w:val="18"/>
+        </w:rPr>
+        <w:t xml:space="preserve"> </w:t>
+      </w:r>
+      <w:r>
+        <w:rPr>
+          <w:rFonts w:ascii="HY헤드라인M" w:eastAsia="HY헤드라인M" w:hAnsi="바탕"/>
+          <w:sz w:val="24"/>
+          <w:szCs w:val="18"/>
+        </w:rPr>
+        <w:t>번거로운 입퇴실</w:t>
+      </w:r>
+      <w:r>
+        <w:rPr>
+          <w:rFonts w:ascii="HY헤드라인M" w:eastAsia="HY헤드라인M" w:hAnsi="바탕" w:hint="eastAsia"/>
+          <w:sz w:val="24"/>
+          <w:szCs w:val="18"/>
+        </w:rPr>
+        <w:t>,</w:t>
+      </w:r>
+      <w:r>
+        <w:rPr>
+          <w:rFonts w:ascii="HY헤드라인M" w:eastAsia="HY헤드라인M" w:hAnsi="바탕"/>
+          <w:sz w:val="24"/>
+          <w:szCs w:val="18"/>
+        </w:rPr>
+        <w:t xml:space="preserve"> 인사 한 번으로!</w:t>
+      </w:r>
+      <w:r>
+        <w:rPr>
+          <w:rFonts w:ascii="HY헤드라인M" w:eastAsia="HY헤드라인M" w:hAnsi="바탕"/>
+          <w:sz w:val="24"/>
+          <w:szCs w:val="18"/>
+        </w:rPr>
+        <w:t xml:space="preserve"> </w:t>
+      </w:r>
+      <w:r>
+        <w:rPr>
+          <w:rFonts w:ascii="HY헤드라인M" w:eastAsia="HY헤드라인M" w:hAnsi="바탕"/>
+          <w:sz w:val="24"/>
+          <w:szCs w:val="18"/>
+        </w:rPr>
+        <w:t>”</w:t>
+      </w:r>
+    </w:p>
+    <w:p>
+      <w:pPr>
+        <w:spacing w:before="240" w:line="240" w:lineRule="auto"/>
+        <w:rPr>
+          <w:rFonts w:ascii="바탕" w:eastAsia="바탕" w:hAnsi="바탕"/>
+          <w:b/>
+          <w:sz w:val="24"/>
+          <w:szCs w:val="24"/>
+        </w:rPr>
+      </w:pPr>
+      <w:r>
+        <w:rPr>
+          <w:rFonts w:ascii="바탕" w:eastAsia="바탕" w:hAnsi="바탕" w:hint="eastAsia"/>
+          <w:b/>
+          <w:sz w:val="24"/>
+          <w:szCs w:val="24"/>
+        </w:rPr>
+        <w:t>□ 개요</w:t>
+      </w:r>
+    </w:p>
+    <w:p>
+      <w:pPr>
         <w:spacing w:line="240" w:lineRule="auto"/>
+        <w:ind w:firstLine="230"/>
+        <w:rPr>
+          <w:rFonts w:ascii="돋움" w:eastAsia="돋움" w:hAnsi="돋움"/>
+          <w:b/>
+          <w:sz w:val="22"/>
+        </w:rPr>
+      </w:pPr>
+      <w:r>
+        <w:rPr>
+          <w:rFonts w:ascii="MS Gothic" w:eastAsia="MS Gothic" w:hAnsi="MS Gothic" w:cs="MS Gothic" w:hint="eastAsia"/>
+          <w:sz w:val="22"/>
+        </w:rPr>
+        <w:t>◯</w:t>
+      </w:r>
+      <w:r>
         <w:rPr>
           <w:rFonts w:ascii="바탕" w:eastAsia="바탕" w:hAnsi="바탕"/>
-          <w:szCs w:val="18"/>
+          <w:sz w:val="22"/>
+        </w:rPr>
+        <w:t xml:space="preserve"> </w:t>
+      </w:r>
+      <w:r>
+        <w:rPr>
+          <w:rFonts w:ascii="바탕" w:eastAsia="바탕" w:hAnsi="바탕" w:hint="eastAsia"/>
+          <w:sz w:val="22"/>
+        </w:rPr>
+        <w:t xml:space="preserve">얼굴 </w:t>
+      </w:r>
+      <w:r>
+        <w:rPr>
+          <w:rFonts w:ascii="바탕" w:eastAsia="바탕" w:hAnsi="바탕" w:hint="eastAsia"/>
+          <w:sz w:val="22"/>
+        </w:rPr>
+        <w:t>인식을 이용</w:t>
+      </w:r>
+      <w:r>
+        <w:rPr>
+          <w:rFonts w:ascii="바탕" w:eastAsia="바탕" w:hAnsi="바탕" w:hint="eastAsia"/>
+          <w:sz w:val="22"/>
+        </w:rPr>
+        <w:t>한 출입 관리 서비스 개발</w:t>
+      </w:r>
+      <w:r>
+        <w:rPr>
+          <w:rFonts w:ascii="바탕" w:eastAsia="바탕" w:hAnsi="바탕"/>
+          <w:sz w:val="22"/>
+        </w:rPr>
+        <w:br/>
+      </w:r>
+      <w:r>
+        <w:rPr>
+          <w:rFonts w:ascii="돋움" w:eastAsia="돋움" w:hAnsi="돋움" w:hint="eastAsia"/>
+          <w:b/>
+          <w:color w:val="00B050"/>
+        </w:rPr>
+        <w:t xml:space="preserve">   </w:t>
+      </w:r>
+      <w:r>
+        <w:rPr>
+          <w:rFonts w:ascii="돋움" w:eastAsia="돋움" w:hAnsi="돋움"/>
+          <w:b/>
+          <w:color w:val="00B050"/>
+        </w:rPr>
+        <w:t xml:space="preserve"> </w:t>
+      </w:r>
+      <w:r>
+        <w:rPr>
+          <w:rFonts w:ascii="돋움" w:eastAsia="돋움" w:hAnsi="돋움" w:hint="eastAsia"/>
+          <w:b/>
+          <w:color w:val="00B050"/>
+        </w:rPr>
+        <w:t xml:space="preserve">  * 대상:</w:t>
+      </w:r>
+      <w:r>
+        <w:rPr>
+          <w:rFonts w:ascii="돋움" w:eastAsia="돋움" w:hAnsi="돋움"/>
+          <w:b/>
+          <w:color w:val="00B050"/>
+        </w:rPr>
+        <w:t xml:space="preserve"> SSAFY </w:t>
+      </w:r>
+      <w:r>
+        <w:rPr>
+          <w:rFonts w:ascii="돋움" w:eastAsia="돋움" w:hAnsi="돋움" w:hint="eastAsia"/>
+          <w:b/>
+          <w:color w:val="00B050"/>
+        </w:rPr>
+        <w:t>교육생</w:t>
+      </w:r>
+      <w:r>
+        <w:rPr>
+          <w:rFonts w:ascii="돋움" w:eastAsia="돋움" w:hAnsi="돋움" w:hint="eastAsia"/>
+          <w:b/>
+          <w:color w:val="00B050"/>
+        </w:rPr>
+        <w:t>, 운영프로</w:t>
+      </w:r>
+    </w:p>
+    <w:p>
+      <w:pPr>
+        <w:spacing w:line="240" w:lineRule="auto"/>
+        <w:ind w:firstLine="230"/>
+        <w:rPr>
+          <w:rFonts w:ascii="바탕" w:eastAsia="바탕" w:hAnsi="바탕"/>
+          <w:sz w:val="22"/>
+        </w:rPr>
+      </w:pPr>
+      <w:r>
+        <w:rPr>
+          <w:rFonts w:ascii="MS Gothic" w:eastAsia="MS Gothic" w:hAnsi="MS Gothic" w:cs="MS Gothic" w:hint="eastAsia"/>
+          <w:sz w:val="22"/>
+        </w:rPr>
+        <w:t>◯</w:t>
+      </w:r>
+      <w:r>
+        <w:rPr>
+          <w:rFonts w:ascii="바탕" w:eastAsia="바탕" w:hAnsi="바탕"/>
+          <w:sz w:val="22"/>
+        </w:rPr>
+        <w:t xml:space="preserve"> </w:t>
+      </w:r>
+      <w:r>
+        <w:rPr>
+          <w:rFonts w:ascii="바탕" w:eastAsia="바탕" w:hAnsi="바탕" w:hint="eastAsia"/>
+          <w:sz w:val="22"/>
+        </w:rPr>
+        <w:t>인식 대상의 정보(</w:t>
+      </w:r>
+      <w:r>
+        <w:rPr>
+          <w:rFonts w:ascii="바탕" w:eastAsia="바탕" w:hAnsi="바탕" w:hint="eastAsia"/>
+          <w:sz w:val="22"/>
+        </w:rPr>
+        <w:t xml:space="preserve">출결 </w:t>
+      </w:r>
+      <w:r>
+        <w:rPr>
+          <w:rFonts w:ascii="바탕" w:eastAsia="바탕" w:hAnsi="바탕" w:hint="eastAsia"/>
+          <w:sz w:val="22"/>
+        </w:rPr>
+        <w:t>사항</w:t>
+      </w:r>
+      <w:r>
+        <w:rPr>
+          <w:rFonts w:ascii="바탕" w:eastAsia="바탕" w:hAnsi="바탕" w:hint="eastAsia"/>
+          <w:sz w:val="22"/>
+        </w:rPr>
+        <w:t>,</w:t>
+      </w:r>
+      <w:r>
+        <w:rPr>
+          <w:rFonts w:ascii="바탕" w:eastAsia="바탕" w:hAnsi="바탕"/>
+          <w:sz w:val="22"/>
+        </w:rPr>
+        <w:t xml:space="preserve"> </w:t>
+      </w:r>
+      <w:r>
+        <w:rPr>
+          <w:rFonts w:ascii="바탕" w:eastAsia="바탕" w:hAnsi="바탕" w:hint="eastAsia"/>
+          <w:sz w:val="22"/>
+        </w:rPr>
+        <w:t>생일</w:t>
+      </w:r>
+      <w:r>
+        <w:rPr>
+          <w:rFonts w:ascii="바탕" w:eastAsia="바탕" w:hAnsi="바탕" w:hint="eastAsia"/>
+          <w:sz w:val="22"/>
+        </w:rPr>
+        <w:t xml:space="preserve"> 등)에 </w:t>
+      </w:r>
+      <w:r>
+        <w:rPr>
+          <w:rFonts w:ascii="바탕" w:eastAsia="바탕" w:hAnsi="바탕" w:hint="eastAsia"/>
+          <w:sz w:val="22"/>
+        </w:rPr>
+        <w:t>따른</w:t>
+      </w:r>
+      <w:r>
+        <w:rPr>
+          <w:rFonts w:ascii="바탕" w:eastAsia="바탕" w:hAnsi="바탕"/>
+          <w:sz w:val="22"/>
+        </w:rPr>
+        <w:t xml:space="preserve"> </w:t>
+      </w:r>
+      <w:r>
+        <w:rPr>
+          <w:rFonts w:ascii="바탕" w:eastAsia="바탕" w:hAnsi="바탕" w:hint="eastAsia"/>
+          <w:sz w:val="22"/>
+        </w:rPr>
+        <w:t>메시지 출력</w:t>
+      </w:r>
+    </w:p>
+    <w:p>
+      <w:pPr>
+        <w:spacing w:after="0" w:line="240" w:lineRule="auto"/>
+        <w:rPr>
+          <w:rFonts w:ascii="바탕" w:eastAsia="바탕" w:hAnsi="바탕"/>
+          <w:sz w:val="22"/>
         </w:rPr>
       </w:pPr>
     </w:p>
     <w:p>
       <w:pPr>
+        <w:spacing w:line="240" w:lineRule="auto"/>
         <w:rPr>
           <w:rFonts w:ascii="바탕" w:eastAsia="바탕" w:hAnsi="바탕"/>
           <w:b/>
@@ -96,16 +381,49 @@
           <w:sz w:val="24"/>
           <w:szCs w:val="24"/>
         </w:rPr>
-        <w:t>□ 개요</w:t>
+        <w:t>□ 목적</w:t>
       </w:r>
     </w:p>
     <w:p>
       <w:pPr>
-        <w:ind w:firstLine="230"/>
+        <w:spacing w:line="240" w:lineRule="auto"/>
+        <w:ind w:firstLine="210"/>
+        <w:rPr>
+          <w:rFonts w:ascii="바탕" w:eastAsia="바탕" w:hAnsi="바탕"/>
+          <w:sz w:val="22"/>
+        </w:rPr>
+      </w:pPr>
+      <w:r>
+        <w:rPr>
+          <w:rFonts w:ascii="MS Gothic" w:eastAsia="MS Gothic" w:hAnsi="MS Gothic" w:cs="MS Gothic" w:hint="eastAsia"/>
+          <w:sz w:val="22"/>
+        </w:rPr>
+        <w:t>◯</w:t>
+      </w:r>
+      <w:r>
+        <w:rPr>
+          <w:rFonts w:ascii="바탕" w:eastAsia="바탕" w:hAnsi="바탕"/>
+          <w:sz w:val="22"/>
+        </w:rPr>
+        <w:t xml:space="preserve"> </w:t>
+      </w:r>
+      <w:r>
+        <w:rPr>
+          <w:rFonts w:ascii="바탕" w:eastAsia="바탕" w:hAnsi="바탕" w:hint="eastAsia"/>
+          <w:sz w:val="22"/>
+        </w:rPr>
+        <w:t>입/퇴실 처리 절차의 간소화</w:t>
+      </w:r>
+    </w:p>
+    <w:p>
+      <w:pPr>
+        <w:spacing w:line="240" w:lineRule="auto"/>
+        <w:ind w:firstLine="210"/>
         <w:rPr>
           <w:rFonts w:ascii="돋움" w:eastAsia="돋움" w:hAnsi="돋움"/>
           <w:b/>
-          <w:sz w:val="22"/>
+          <w:color w:val="00B050"/>
+          <w:szCs w:val="20"/>
         </w:rPr>
       </w:pPr>
       <w:r>
@@ -117,7 +435,7 @@
       </w:r>
       <w:r>
         <w:rPr>
-          <w:rFonts w:ascii="바탕" w:eastAsia="바탕" w:hAnsi="바탕"/>
+          <w:rFonts w:ascii="바탕" w:eastAsia="바탕" w:hAnsi="바탕" w:hint="eastAsia"/>
           <w:sz w:val="22"/>
         </w:rPr>
         <w:t xml:space="preserve"> </w:t>
@@ -127,21 +445,7 @@
           <w:rFonts w:ascii="바탕" w:eastAsia="바탕" w:hAnsi="바탕" w:hint="eastAsia"/>
           <w:sz w:val="22"/>
         </w:rPr>
-        <w:t xml:space="preserve">얼굴 </w:t>
-      </w:r>
-      <w:r>
-        <w:rPr>
-          <w:rFonts w:ascii="바탕" w:eastAsia="바탕" w:hAnsi="바탕" w:hint="eastAsia"/>
-          <w:sz w:val="22"/>
-        </w:rPr>
-        <w:t>인식을 이용</w:t>
-      </w:r>
-      <w:r>
-        <w:rPr>
-          <w:rFonts w:ascii="바탕" w:eastAsia="바탕" w:hAnsi="바탕" w:hint="eastAsia"/>
-          <w:sz w:val="22"/>
-        </w:rPr>
-        <w:t>한 출입 관리 서비스 개발</w:t>
+        <w:t>인원 관리 효율 극대화</w:t>
       </w:r>
       <w:r>
         <w:rPr>
@@ -172,28 +476,85 @@
           <w:b/>
           <w:color w:val="00B050"/>
         </w:rPr>
-        <w:t xml:space="preserve">  * 대상:</w:t>
+        <w:t xml:space="preserve">  </w:t>
+      </w:r>
+      <w:r>
+        <w:rPr>
+          <w:rFonts w:ascii="돋움" w:eastAsia="돋움" w:hAnsi="돋움" w:hint="eastAsia"/>
+          <w:b/>
+          <w:color w:val="00B050"/>
+          <w:szCs w:val="20"/>
+        </w:rPr>
+        <w:t xml:space="preserve">* </w:t>
+      </w:r>
+      <w:r>
+        <w:rPr>
+          <w:rFonts w:ascii="돋움" w:eastAsia="돋움" w:hAnsi="돋움" w:hint="eastAsia"/>
+          <w:b/>
+          <w:color w:val="00B050"/>
+          <w:szCs w:val="20"/>
+        </w:rPr>
+        <w:t>외출 인원과</w:t>
       </w:r>
       <w:r>
         <w:rPr>
           <w:rFonts w:ascii="돋움" w:eastAsia="돋움" w:hAnsi="돋움"/>
           <w:b/>
           <w:color w:val="00B050"/>
-        </w:rPr>
-        <w:t xml:space="preserve"> SSAFY </w:t>
+          <w:szCs w:val="20"/>
+        </w:rPr>
+        <w:t xml:space="preserve"> </w:t>
       </w:r>
       <w:r>
         <w:rPr>
           <w:rFonts w:ascii="돋움" w:eastAsia="돋움" w:hAnsi="돋움" w:hint="eastAsia"/>
           <w:b/>
           <w:color w:val="00B050"/>
-        </w:rPr>
-        <w:t>교육생</w:t>
+          <w:szCs w:val="20"/>
+        </w:rPr>
+        <w:t>야간 자율 학습 인원</w:t>
+      </w:r>
+      <w:r>
+        <w:rPr>
+          <w:rFonts w:ascii="돋움" w:eastAsia="돋움" w:hAnsi="돋움" w:hint="eastAsia"/>
+          <w:b/>
+          <w:color w:val="00B050"/>
+          <w:szCs w:val="20"/>
+        </w:rPr>
+        <w:t xml:space="preserve"> 관리</w:t>
+      </w:r>
+      <w:r>
+        <w:rPr>
+          <w:rFonts w:ascii="돋움" w:eastAsia="돋움" w:hAnsi="돋움" w:hint="eastAsia"/>
+          <w:b/>
+          <w:color w:val="00B050"/>
+          <w:szCs w:val="20"/>
+        </w:rPr>
+        <w:t>,</w:t>
+      </w:r>
+      <w:r>
+        <w:rPr>
+          <w:rFonts w:ascii="돋움" w:eastAsia="돋움" w:hAnsi="돋움"/>
+          <w:b/>
+          <w:color w:val="00B050"/>
+          <w:szCs w:val="20"/>
+        </w:rPr>
+        <w:t xml:space="preserve"> </w:t>
+      </w:r>
+      <w:r>
+        <w:rPr>
+          <w:rFonts w:ascii="돋움" w:eastAsia="돋움" w:hAnsi="돋움" w:hint="eastAsia"/>
+          <w:b/>
+          <w:color w:val="00B050"/>
+          <w:szCs w:val="20"/>
+        </w:rPr>
+        <w:t>대리 출석 방지</w:t>
       </w:r>
     </w:p>
     <w:p>
       <w:pPr>
-        <w:ind w:firstLine="230"/>
+        <w:spacing w:line="240" w:lineRule="auto"/>
+        <w:ind w:firstLine="210"/>
         <w:rPr>
           <w:rFonts w:ascii="바탕" w:eastAsia="바탕" w:hAnsi="바탕"/>
           <w:sz w:val="22"/>
@@ -208,70 +569,29 @@
       </w:r>
       <w:r>
         <w:rPr>
-          <w:rFonts w:ascii="바탕" w:eastAsia="바탕" w:hAnsi="바탕"/>
-          <w:sz w:val="22"/>
-        </w:rPr>
-        <w:t xml:space="preserve"> </w:t>
-      </w:r>
-      <w:r>
-        <w:rPr>
-          <w:rFonts w:ascii="바탕" w:eastAsia="바탕" w:hAnsi="바탕" w:hint="eastAsia"/>
-          <w:sz w:val="22"/>
-        </w:rPr>
-        <w:t>인식 대상의 정보(</w:t>
-      </w:r>
-      <w:r>
-        <w:rPr>
-          <w:rFonts w:ascii="바탕" w:eastAsia="바탕" w:hAnsi="바탕" w:hint="eastAsia"/>
-          <w:sz w:val="22"/>
-        </w:rPr>
-        <w:t>출결 정보,</w:t>
-      </w:r>
-      <w:r>
-        <w:rPr>
-          <w:rFonts w:ascii="바탕" w:eastAsia="바탕" w:hAnsi="바탕"/>
-          <w:sz w:val="22"/>
-        </w:rPr>
-        <w:t xml:space="preserve"> </w:t>
-      </w:r>
-      <w:r>
-        <w:rPr>
-          <w:rFonts w:ascii="바탕" w:eastAsia="바탕" w:hAnsi="바탕" w:hint="eastAsia"/>
-          <w:sz w:val="22"/>
-        </w:rPr>
-        <w:t>생일</w:t>
-      </w:r>
-      <w:r>
-        <w:rPr>
-          <w:rFonts w:ascii="바탕" w:eastAsia="바탕" w:hAnsi="바탕" w:hint="eastAsia"/>
-          <w:sz w:val="22"/>
-        </w:rPr>
-        <w:t xml:space="preserve"> 등)에 </w:t>
-      </w:r>
-      <w:r>
-        <w:rPr>
-          <w:rFonts w:ascii="바탕" w:eastAsia="바탕" w:hAnsi="바탕" w:hint="eastAsia"/>
-          <w:sz w:val="22"/>
-        </w:rPr>
-        <w:t>따른</w:t>
-      </w:r>
-      <w:r>
-        <w:rPr>
-          <w:rFonts w:ascii="바탕" w:eastAsia="바탕" w:hAnsi="바탕"/>
-          <w:sz w:val="22"/>
-        </w:rPr>
-        <w:t xml:space="preserve"> </w:t>
-      </w:r>
-      <w:r>
-        <w:rPr>
-          <w:rFonts w:ascii="바탕" w:eastAsia="바탕" w:hAnsi="바탕" w:hint="eastAsia"/>
-          <w:sz w:val="22"/>
-        </w:rPr>
-        <w:t>메시지 출력</w:t>
+          <w:rFonts w:ascii="바탕" w:eastAsia="바탕" w:hAnsi="바탕" w:hint="eastAsia"/>
+          <w:sz w:val="22"/>
+        </w:rPr>
+        <w:t xml:space="preserve"> 메시지를 통한 적극적인 출결</w:t>
+      </w:r>
+      <w:r>
+        <w:rPr>
+          <w:rFonts w:ascii="바탕" w:eastAsia="바탕" w:hAnsi="바탕" w:hint="eastAsia"/>
+          <w:sz w:val="22"/>
+        </w:rPr>
+        <w:t>(근태)</w:t>
+      </w:r>
+      <w:r>
+        <w:rPr>
+          <w:rFonts w:ascii="바탕" w:eastAsia="바탕" w:hAnsi="바탕" w:hint="eastAsia"/>
+          <w:sz w:val="22"/>
+        </w:rPr>
+        <w:t xml:space="preserve"> 관리 독려</w:t>
       </w:r>
     </w:p>
     <w:p>
       <w:pPr>
+        <w:spacing w:after="0" w:line="240" w:lineRule="auto"/>
         <w:rPr>
           <w:rFonts w:ascii="바탕" w:eastAsia="바탕" w:hAnsi="바탕"/>
           <w:sz w:val="22"/>
@@ -280,6 +600,7 @@
     </w:p>
     <w:p>
       <w:pPr>
+        <w:spacing w:line="240" w:lineRule="auto"/>
         <w:rPr>
           <w:rFonts w:ascii="바탕" w:eastAsia="바탕" w:hAnsi="바탕"/>
           <w:b/>
@@ -294,12 +615,13 @@
           <w:sz w:val="24"/>
           <w:szCs w:val="24"/>
         </w:rPr>
-        <w:t>□ 목적</w:t>
+        <w:t>□ 팀 구성</w:t>
       </w:r>
     </w:p>
     <w:p>
       <w:pPr>
-        <w:ind w:firstLine="210"/>
+        <w:spacing w:line="240" w:lineRule="auto"/>
+        <w:ind w:firstLine="230"/>
         <w:rPr>
           <w:rFonts w:ascii="바탕" w:eastAsia="바탕" w:hAnsi="바탕"/>
           <w:sz w:val="22"/>
@@ -314,6 +636,20 @@
       </w:r>
       <w:r>
         <w:rPr>
+          <w:rFonts w:ascii="바탕" w:eastAsia="바탕" w:hAnsi="바탕" w:hint="eastAsia"/>
+          <w:sz w:val="22"/>
+        </w:rPr>
+        <w:t xml:space="preserve"> </w:t>
+      </w:r>
+      <w:r>
+        <w:rPr>
+          <w:rFonts w:ascii="바탕" w:eastAsia="바탕" w:hAnsi="바탕" w:hint="eastAsia"/>
+          <w:sz w:val="22"/>
+        </w:rPr>
+        <w:t>이길현:</w:t>
+      </w:r>
+      <w:r>
+        <w:rPr>
           <w:rFonts w:ascii="바탕" w:eastAsia="바탕" w:hAnsi="바탕"/>
           <w:sz w:val="22"/>
         </w:rPr>
@@ -324,17 +660,37 @@
           <w:rFonts w:ascii="바탕" w:eastAsia="바탕" w:hAnsi="바탕" w:hint="eastAsia"/>
           <w:sz w:val="22"/>
         </w:rPr>
-        <w:t>입/퇴실 처리 절차의 간소화</w:t>
+        <w:t>팀장,</w:t>
+      </w:r>
+      <w:r>
+        <w:rPr>
+          <w:rFonts w:ascii="바탕" w:eastAsia="바탕" w:hAnsi="바탕"/>
+          <w:sz w:val="22"/>
+        </w:rPr>
+        <w:t xml:space="preserve"> </w:t>
+      </w:r>
+      <w:r>
+        <w:rPr>
+          <w:rFonts w:ascii="바탕" w:eastAsia="바탕" w:hAnsi="바탕" w:hint="eastAsia"/>
+          <w:sz w:val="22"/>
+        </w:rPr>
+        <w:t>프론트</w:t>
+      </w:r>
+      <w:r>
+        <w:rPr>
+          <w:rFonts w:ascii="바탕" w:eastAsia="바탕" w:hAnsi="바탕" w:hint="eastAsia"/>
+          <w:sz w:val="22"/>
+        </w:rPr>
+        <w:t>, 머신러닝 텍스트</w:t>
       </w:r>
     </w:p>
     <w:p>
       <w:pPr>
-        <w:ind w:firstLine="210"/>
-        <w:rPr>
-          <w:rFonts w:ascii="돋움" w:eastAsia="돋움" w:hAnsi="돋움"/>
-          <w:b/>
-          <w:color w:val="00B050"/>
-          <w:szCs w:val="20"/>
+        <w:spacing w:line="240" w:lineRule="auto"/>
+        <w:ind w:firstLine="230"/>
+        <w:rPr>
+          <w:rFonts w:ascii="바탕" w:eastAsia="바탕" w:hAnsi="바탕"/>
+          <w:sz w:val="22"/>
         </w:rPr>
       </w:pPr>
       <w:r>
@@ -356,79 +712,48 @@
           <w:rFonts w:ascii="바탕" w:eastAsia="바탕" w:hAnsi="바탕" w:hint="eastAsia"/>
           <w:sz w:val="22"/>
         </w:rPr>
-        <w:t>인원 관리 효율 극대화</w:t>
+        <w:t>조규홍:</w:t>
       </w:r>
       <w:r>
         <w:rPr>
           <w:rFonts w:ascii="바탕" w:eastAsia="바탕" w:hAnsi="바탕"/>
           <w:sz w:val="22"/>
         </w:rPr>
-        <w:br/>
-      </w:r>
-      <w:r>
-        <w:rPr>
-          <w:rFonts w:ascii="돋움" w:eastAsia="돋움" w:hAnsi="돋움" w:hint="eastAsia"/>
-          <w:b/>
-          <w:color w:val="00B050"/>
-        </w:rPr>
-        <w:t xml:space="preserve">   </w:t>
-      </w:r>
-      <w:r>
-        <w:rPr>
-          <w:rFonts w:ascii="돋움" w:eastAsia="돋움" w:hAnsi="돋움"/>
-          <w:b/>
-          <w:color w:val="00B050"/>
-        </w:rPr>
         <w:t xml:space="preserve"> </w:t>
       </w:r>
       <w:r>
         <w:rPr>
-          <w:rFonts w:ascii="돋움" w:eastAsia="돋움" w:hAnsi="돋움" w:hint="eastAsia"/>
-          <w:b/>
-          <w:color w:val="00B050"/>
-        </w:rPr>
-        <w:t xml:space="preserve">  </w:t>
-      </w:r>
-      <w:r>
-        <w:rPr>
-          <w:rFonts w:ascii="돋움" w:eastAsia="돋움" w:hAnsi="돋움" w:hint="eastAsia"/>
-          <w:b/>
-          <w:color w:val="00B050"/>
-          <w:szCs w:val="20"/>
-        </w:rPr>
-        <w:t xml:space="preserve">* </w:t>
-      </w:r>
-      <w:r>
-        <w:rPr>
-          <w:rFonts w:ascii="돋움" w:eastAsia="돋움" w:hAnsi="돋움" w:hint="eastAsia"/>
-          <w:b/>
-          <w:color w:val="00B050"/>
-          <w:szCs w:val="20"/>
-        </w:rPr>
-        <w:t>야간 자율 학습 인원 확인,</w:t>
-      </w:r>
-      <w:r>
-        <w:rPr>
-          <w:rFonts w:ascii="돋움" w:eastAsia="돋움" w:hAnsi="돋움"/>
-          <w:b/>
-          <w:color w:val="00B050"/>
-          <w:szCs w:val="20"/>
-        </w:rPr>
-        <w:t xml:space="preserve"> </w:t>
-      </w:r>
-      <w:r>
-        <w:rPr>
-          <w:rFonts w:ascii="돋움" w:eastAsia="돋움" w:hAnsi="돋움" w:hint="eastAsia"/>
-          <w:b/>
-          <w:color w:val="00B050"/>
-          <w:szCs w:val="20"/>
-        </w:rPr>
-        <w:t>대리 출석 방지 등</w:t>
+          <w:rFonts w:ascii="바탕" w:eastAsia="바탕" w:hAnsi="바탕" w:hint="eastAsia"/>
+          <w:sz w:val="22"/>
+        </w:rPr>
+        <w:t>백엔드,</w:t>
+      </w:r>
+      <w:r>
+        <w:rPr>
+          <w:rFonts w:ascii="바탕" w:eastAsia="바탕" w:hAnsi="바탕"/>
+          <w:sz w:val="22"/>
+        </w:rPr>
+        <w:t xml:space="preserve"> DB </w:t>
+      </w:r>
+      <w:r>
+        <w:rPr>
+          <w:rFonts w:ascii="바탕" w:eastAsia="바탕" w:hAnsi="바탕" w:hint="eastAsia"/>
+          <w:sz w:val="22"/>
+        </w:rPr>
+        <w:t>모델링</w:t>
+      </w:r>
+      <w:r>
+        <w:rPr>
+          <w:rFonts w:ascii="바탕" w:eastAsia="바탕" w:hAnsi="바탕" w:hint="eastAsia"/>
+          <w:sz w:val="22"/>
+        </w:rPr>
+        <w:t>, 머신러닝 이미지</w:t>
       </w:r>
     </w:p>
     <w:p>
       <w:pPr>
-        <w:ind w:firstLine="210"/>
+        <w:spacing w:line="240" w:lineRule="auto"/>
+        <w:ind w:firstLine="230"/>
         <w:rPr>
           <w:rFonts w:ascii="바탕" w:eastAsia="바탕" w:hAnsi="바탕"/>
           <w:sz w:val="22"/>
@@ -446,25 +771,120 @@
           <w:rFonts w:ascii="바탕" w:eastAsia="바탕" w:hAnsi="바탕" w:hint="eastAsia"/>
           <w:sz w:val="22"/>
         </w:rPr>
-        <w:t xml:space="preserve"> 메시지를 통한 적극적인 출결</w:t>
-      </w:r>
-      <w:r>
-        <w:rPr>
-          <w:rFonts w:ascii="바탕" w:eastAsia="바탕" w:hAnsi="바탕" w:hint="eastAsia"/>
-          <w:sz w:val="22"/>
-        </w:rPr>
-        <w:t>(근태)</w:t>
-      </w:r>
-      <w:r>
-        <w:rPr>
-          <w:rFonts w:ascii="바탕" w:eastAsia="바탕" w:hAnsi="바탕" w:hint="eastAsia"/>
-          <w:sz w:val="22"/>
-        </w:rPr>
-        <w:t xml:space="preserve"> 관리 독려</w:t>
+        <w:t xml:space="preserve"> </w:t>
+      </w:r>
+      <w:r>
+        <w:rPr>
+          <w:rFonts w:ascii="바탕" w:eastAsia="바탕" w:hAnsi="바탕" w:hint="eastAsia"/>
+          <w:sz w:val="22"/>
+        </w:rPr>
+        <w:t>조선행:</w:t>
+      </w:r>
+      <w:r>
+        <w:rPr>
+          <w:rFonts w:ascii="바탕" w:eastAsia="바탕" w:hAnsi="바탕"/>
+          <w:sz w:val="22"/>
+        </w:rPr>
+        <w:t xml:space="preserve"> </w:t>
+      </w:r>
+      <w:r>
+        <w:rPr>
+          <w:rFonts w:ascii="바탕" w:eastAsia="바탕" w:hAnsi="바탕" w:hint="eastAsia"/>
+          <w:sz w:val="22"/>
+        </w:rPr>
+        <w:t>프론트,</w:t>
+      </w:r>
+      <w:r>
+        <w:rPr>
+          <w:rFonts w:ascii="바탕" w:eastAsia="바탕" w:hAnsi="바탕"/>
+          <w:sz w:val="22"/>
+        </w:rPr>
+        <w:t xml:space="preserve"> </w:t>
+      </w:r>
+      <w:r>
+        <w:rPr>
+          <w:rFonts w:ascii="바탕" w:eastAsia="바탕" w:hAnsi="바탕" w:hint="eastAsia"/>
+          <w:sz w:val="22"/>
+        </w:rPr>
+        <w:t>배포</w:t>
+      </w:r>
+      <w:r>
+        <w:rPr>
+          <w:rFonts w:ascii="바탕" w:eastAsia="바탕" w:hAnsi="바탕" w:hint="eastAsia"/>
+          <w:sz w:val="22"/>
+        </w:rPr>
+        <w:t>, 머신러닝 이미지</w:t>
       </w:r>
     </w:p>
     <w:p>
       <w:pPr>
+        <w:spacing w:line="240" w:lineRule="auto"/>
+        <w:ind w:firstLine="230"/>
+        <w:rPr>
+          <w:rFonts w:ascii="바탕" w:eastAsia="바탕" w:hAnsi="바탕"/>
+          <w:sz w:val="22"/>
+        </w:rPr>
+      </w:pPr>
+      <w:r>
+        <w:rPr>
+          <w:rFonts w:ascii="MS Gothic" w:eastAsia="MS Gothic" w:hAnsi="MS Gothic" w:cs="MS Gothic" w:hint="eastAsia"/>
+          <w:sz w:val="22"/>
+        </w:rPr>
+        <w:t>◯</w:t>
+      </w:r>
+      <w:r>
+        <w:rPr>
+          <w:rFonts w:ascii="바탕" w:eastAsia="바탕" w:hAnsi="바탕" w:hint="eastAsia"/>
+          <w:sz w:val="22"/>
+        </w:rPr>
+        <w:t xml:space="preserve"> </w:t>
+      </w:r>
+      <w:r>
+        <w:rPr>
+          <w:rFonts w:ascii="바탕" w:eastAsia="바탕" w:hAnsi="바탕" w:hint="eastAsia"/>
+          <w:sz w:val="22"/>
+        </w:rPr>
+        <w:t>조현호:</w:t>
+      </w:r>
+      <w:r>
+        <w:rPr>
+          <w:rFonts w:ascii="바탕" w:eastAsia="바탕" w:hAnsi="바탕"/>
+          <w:sz w:val="22"/>
+        </w:rPr>
+        <w:t xml:space="preserve"> </w:t>
+      </w:r>
+      <w:r>
+        <w:rPr>
+          <w:rFonts w:ascii="바탕" w:eastAsia="바탕" w:hAnsi="바탕" w:hint="eastAsia"/>
+          <w:sz w:val="22"/>
+        </w:rPr>
+        <w:t xml:space="preserve">백엔드, </w:t>
+      </w:r>
+      <w:r>
+        <w:rPr>
+          <w:rFonts w:ascii="바탕" w:eastAsia="바탕" w:hAnsi="바탕"/>
+          <w:sz w:val="22"/>
+        </w:rPr>
+        <w:t xml:space="preserve">API </w:t>
+      </w:r>
+      <w:r>
+        <w:rPr>
+          <w:rFonts w:ascii="바탕" w:eastAsia="바탕" w:hAnsi="바탕" w:hint="eastAsia"/>
+          <w:sz w:val="22"/>
+        </w:rPr>
+        <w:t>구성 관리</w:t>
+      </w:r>
+      <w:r>
+        <w:rPr>
+          <w:rFonts w:ascii="바탕" w:eastAsia="바탕" w:hAnsi="바탕" w:hint="eastAsia"/>
+          <w:sz w:val="22"/>
+        </w:rPr>
+        <w:t>, 머신러닝 텍스트</w:t>
+      </w:r>
+    </w:p>
+    <w:p>
+      <w:pPr>
+        <w:spacing w:after="0" w:line="240" w:lineRule="auto"/>
         <w:rPr>
           <w:rFonts w:ascii="바탕" w:eastAsia="바탕" w:hAnsi="바탕"/>
           <w:sz w:val="22"/>
@@ -473,6 +893,7 @@
     </w:p>
     <w:p>
       <w:pPr>
+        <w:spacing w:line="240" w:lineRule="auto"/>
         <w:rPr>
           <w:rFonts w:ascii="바탕" w:eastAsia="바탕" w:hAnsi="바탕"/>
           <w:b/>
@@ -487,177 +908,16 @@
           <w:sz w:val="24"/>
           <w:szCs w:val="24"/>
         </w:rPr>
-        <w:t>□ 팀 구성</w:t>
-      </w:r>
-    </w:p>
-    <w:p>
-      <w:pPr>
-        <w:ind w:firstLine="230"/>
-        <w:rPr>
-          <w:rFonts w:ascii="바탕" w:eastAsia="바탕" w:hAnsi="바탕"/>
-          <w:sz w:val="22"/>
-        </w:rPr>
-      </w:pPr>
-      <w:r>
-        <w:rPr>
-          <w:rFonts w:ascii="MS Gothic" w:eastAsia="MS Gothic" w:hAnsi="MS Gothic" w:cs="MS Gothic" w:hint="eastAsia"/>
-          <w:sz w:val="22"/>
-        </w:rPr>
-        <w:t>◯</w:t>
-      </w:r>
-      <w:r>
-        <w:rPr>
-          <w:rFonts w:ascii="바탕" w:eastAsia="바탕" w:hAnsi="바탕" w:hint="eastAsia"/>
-          <w:sz w:val="22"/>
-        </w:rPr>
-        <w:t xml:space="preserve"> </w:t>
-      </w:r>
-      <w:r>
-        <w:rPr>
-          <w:rFonts w:ascii="바탕" w:eastAsia="바탕" w:hAnsi="바탕" w:hint="eastAsia"/>
-          <w:sz w:val="22"/>
-        </w:rPr>
-        <w:t>팀장:</w:t>
-      </w:r>
-      <w:r>
-        <w:rPr>
-          <w:rFonts w:ascii="바탕" w:eastAsia="바탕" w:hAnsi="바탕"/>
-          <w:sz w:val="22"/>
-        </w:rPr>
-        <w:t xml:space="preserve"> </w:t>
-      </w:r>
-      <w:r>
-        <w:rPr>
-          <w:rFonts w:ascii="바탕" w:eastAsia="바탕" w:hAnsi="바탕" w:hint="eastAsia"/>
-          <w:sz w:val="22"/>
-        </w:rPr>
-        <w:t>이길현</w:t>
-      </w:r>
-    </w:p>
-    <w:p>
-      <w:pPr>
-        <w:ind w:firstLine="230"/>
-        <w:rPr>
-          <w:rFonts w:ascii="바탕" w:eastAsia="바탕" w:hAnsi="바탕"/>
-          <w:sz w:val="22"/>
-        </w:rPr>
-      </w:pPr>
-      <w:r>
-        <w:rPr>
-          <w:rFonts w:ascii="MS Gothic" w:eastAsia="MS Gothic" w:hAnsi="MS Gothic" w:cs="MS Gothic" w:hint="eastAsia"/>
-          <w:sz w:val="22"/>
-        </w:rPr>
-        <w:t>◯</w:t>
-      </w:r>
-      <w:r>
-        <w:rPr>
-          <w:rFonts w:ascii="바탕" w:eastAsia="바탕" w:hAnsi="바탕" w:hint="eastAsia"/>
-          <w:sz w:val="22"/>
-        </w:rPr>
-        <w:t xml:space="preserve"> </w:t>
-      </w:r>
-      <w:r>
-        <w:rPr>
-          <w:rFonts w:ascii="바탕" w:eastAsia="바탕" w:hAnsi="바탕" w:hint="eastAsia"/>
-          <w:sz w:val="22"/>
-        </w:rPr>
-        <w:t>팀원:</w:t>
-      </w:r>
-      <w:r>
-        <w:rPr>
-          <w:rFonts w:ascii="바탕" w:eastAsia="바탕" w:hAnsi="바탕"/>
-          <w:sz w:val="22"/>
-        </w:rPr>
-        <w:t xml:space="preserve"> </w:t>
-      </w:r>
-      <w:r>
-        <w:rPr>
-          <w:rFonts w:ascii="바탕" w:eastAsia="바탕" w:hAnsi="바탕" w:hint="eastAsia"/>
-          <w:sz w:val="22"/>
-        </w:rPr>
-        <w:t>조규홍,</w:t>
-      </w:r>
-      <w:r>
-        <w:rPr>
-          <w:rFonts w:ascii="바탕" w:eastAsia="바탕" w:hAnsi="바탕"/>
-          <w:sz w:val="22"/>
-        </w:rPr>
-        <w:t xml:space="preserve"> </w:t>
-      </w:r>
-      <w:r>
-        <w:rPr>
-          <w:rFonts w:ascii="바탕" w:eastAsia="바탕" w:hAnsi="바탕" w:hint="eastAsia"/>
-          <w:sz w:val="22"/>
-        </w:rPr>
-        <w:t>조선행,</w:t>
-      </w:r>
-      <w:r>
-        <w:rPr>
-          <w:rFonts w:ascii="바탕" w:eastAsia="바탕" w:hAnsi="바탕"/>
-          <w:sz w:val="22"/>
-        </w:rPr>
-        <w:t xml:space="preserve"> </w:t>
-      </w:r>
-      <w:r>
-        <w:rPr>
-          <w:rFonts w:ascii="바탕" w:eastAsia="바탕" w:hAnsi="바탕" w:hint="eastAsia"/>
-          <w:sz w:val="22"/>
-        </w:rPr>
-        <w:t>조현호</w:t>
-      </w:r>
-    </w:p>
-    <w:p>
-      <w:pPr>
-        <w:rPr>
-          <w:rFonts w:ascii="바탕" w:eastAsia="바탕" w:hAnsi="바탕"/>
-          <w:sz w:val="22"/>
-        </w:rPr>
-      </w:pPr>
-    </w:p>
-    <w:p>
-      <w:pPr>
-        <w:rPr>
-          <w:rFonts w:ascii="바탕" w:eastAsia="바탕" w:hAnsi="바탕"/>
+        <w:t xml:space="preserve">□ 기술 </w:t>
+      </w:r>
+      <w:r>
+        <w:rPr>
+          <w:rFonts w:ascii="바탕" w:eastAsia="바탕" w:hAnsi="바탕" w:hint="eastAsia"/>
           <w:b/>
           <w:sz w:val="24"/>
           <w:szCs w:val="24"/>
         </w:rPr>
-      </w:pPr>
-      <w:r>
-        <w:rPr>
-          <w:rFonts w:ascii="바탕" w:eastAsia="바탕" w:hAnsi="바탕" w:hint="eastAsia"/>
-          <w:b/>
-          <w:sz w:val="24"/>
-          <w:szCs w:val="24"/>
-        </w:rPr>
-        <w:t xml:space="preserve">□ 기술 </w:t>
-      </w:r>
-      <w:r>
-        <w:rPr>
-          <w:rFonts w:ascii="바탕" w:eastAsia="바탕" w:hAnsi="바탕" w:hint="eastAsia"/>
-          <w:b/>
-          <w:sz w:val="24"/>
-          <w:szCs w:val="24"/>
-        </w:rPr>
-        <w:t xml:space="preserve">요소 </w:t>
-      </w:r>
-      <w:r>
-        <w:rPr>
-          <w:rFonts w:ascii="바탕" w:eastAsia="바탕" w:hAnsi="바탕"/>
-          <w:b/>
-          <w:sz w:val="24"/>
-          <w:szCs w:val="24"/>
-        </w:rPr>
-        <w:t>(</w:t>
-      </w:r>
-      <w:r>
-        <w:rPr>
-          <w:rFonts w:ascii="바탕" w:eastAsia="바탕" w:hAnsi="바탕" w:hint="eastAsia"/>
-          <w:b/>
-          <w:sz w:val="24"/>
-          <w:szCs w:val="24"/>
-        </w:rPr>
-        <w:t>변동 가능성 있음)</w:t>
+        <w:t>요소</w:t>
       </w:r>
     </w:p>
     <w:tbl>
@@ -678,7 +938,7 @@
       </w:tblGrid>
       <w:tr>
         <w:trPr>
-          <w:trHeight w:val="351"/>
+          <w:trHeight w:val="332"/>
         </w:trPr>
         <w:tc>
           <w:tcPr>
@@ -791,7 +1051,7 @@
       </w:tr>
       <w:tr>
         <w:trPr>
-          <w:trHeight w:val="351"/>
+          <w:trHeight w:val="332"/>
         </w:trPr>
         <w:tc>
           <w:tcPr>
@@ -900,7 +1160,7 @@
       </w:tr>
       <w:tr>
         <w:trPr>
-          <w:trHeight w:val="351"/>
+          <w:trHeight w:val="332"/>
         </w:trPr>
         <w:tc>
           <w:tcPr>
@@ -992,7 +1252,7 @@
       </w:tr>
       <w:tr>
         <w:trPr>
-          <w:trHeight w:val="351"/>
+          <w:trHeight w:val="332"/>
         </w:trPr>
         <w:tc>
           <w:tcPr>
@@ -1092,7 +1352,7 @@
       </w:tr>
       <w:tr>
         <w:trPr>
-          <w:trHeight w:val="351"/>
+          <w:trHeight w:val="332"/>
         </w:trPr>
         <w:tc>
           <w:tcPr>
@@ -1138,14 +1398,7 @@
                 <w:rFonts w:ascii="굴림" w:eastAsia="굴림" w:hAnsi="굴림"/>
                 <w:sz w:val="22"/>
               </w:rPr>
-              <w:t>PostgreSQL?</w:t>
-            </w:r>
-            <w:r>
-              <w:rPr>
-                <w:rFonts w:ascii="굴림" w:eastAsia="굴림" w:hAnsi="굴림"/>
-                <w:sz w:val="22"/>
-              </w:rPr>
-              <w:t xml:space="preserve"> MySQL?</w:t>
+              <w:t>MySQL</w:t>
             </w:r>
           </w:p>
         </w:tc>
@@ -1163,6 +1416,13 @@
                 <w:sz w:val="22"/>
               </w:rPr>
             </w:pPr>
+            <w:r>
+              <w:rPr>
+                <w:rFonts w:ascii="굴림" w:eastAsia="굴림" w:hAnsi="굴림" w:hint="eastAsia"/>
+                <w:sz w:val="22"/>
+              </w:rPr>
+              <w:t>8.0.x</w:t>
+            </w:r>
           </w:p>
         </w:tc>
         <w:tc>
@@ -1184,7 +1444,7 @@
       </w:tr>
       <w:tr>
         <w:trPr>
-          <w:trHeight w:val="351"/>
+          <w:trHeight w:val="332"/>
         </w:trPr>
         <w:tc>
           <w:tcPr>
@@ -1273,7 +1533,7 @@
       </w:tr>
       <w:tr>
         <w:trPr>
-          <w:trHeight w:val="351"/>
+          <w:trHeight w:val="332"/>
         </w:trPr>
         <w:tc>
           <w:tcPr>
@@ -1310,7 +1570,7 @@
                 <w:rFonts w:ascii="굴림" w:eastAsia="굴림" w:hAnsi="굴림" w:hint="eastAsia"/>
                 <w:sz w:val="22"/>
               </w:rPr>
-              <w:t>Scipy</w:t>
+              <w:t>Scikit-learn</w:t>
             </w:r>
           </w:p>
         </w:tc>
@@ -1332,7 +1592,7 @@
                 <w:rFonts w:ascii="굴림" w:eastAsia="굴림" w:hAnsi="굴림" w:hint="eastAsia"/>
                 <w:sz w:val="22"/>
               </w:rPr>
-              <w:t>1.4.x</w:t>
+              <w:t>0.22.x</w:t>
             </w:r>
           </w:p>
         </w:tc>
@@ -1354,23 +1614,31 @@
       </w:tr>
       <w:tr>
         <w:trPr>
-          <w:trHeight w:val="351"/>
+          <w:trHeight w:val="332"/>
         </w:trPr>
         <w:tc>
           <w:tcPr>
             <w:tcW w:w="1559" w:type="dxa"/>
-            <w:vMerge/>
-            <w:vAlign w:val="center"/>
-          </w:tcPr>
-          <w:p>
-            <w:pPr>
-              <w:jc w:val="center"/>
-              <w:rPr>
-                <w:rFonts w:ascii="굴림" w:eastAsia="굴림" w:hAnsi="굴림"/>
-                <w:b/>
-                <w:sz w:val="22"/>
-              </w:rPr>
-            </w:pPr>
+            <w:vMerge w:val="restart"/>
+            <w:vAlign w:val="center"/>
+          </w:tcPr>
+          <w:p>
+            <w:pPr>
+              <w:jc w:val="center"/>
+              <w:rPr>
+                <w:rFonts w:ascii="굴림" w:eastAsia="굴림" w:hAnsi="굴림"/>
+                <w:b/>
+                <w:sz w:val="22"/>
+              </w:rPr>
+            </w:pPr>
+            <w:r>
+              <w:rPr>
+                <w:rFonts w:ascii="굴림" w:eastAsia="굴림" w:hAnsi="굴림" w:hint="eastAsia"/>
+                <w:b/>
+                <w:sz w:val="22"/>
+              </w:rPr>
+              <w:t>딥러닝</w:t>
+            </w:r>
           </w:p>
         </w:tc>
         <w:tc>
@@ -1391,7 +1659,7 @@
                 <w:rFonts w:ascii="굴림" w:eastAsia="굴림" w:hAnsi="굴림" w:hint="eastAsia"/>
                 <w:sz w:val="22"/>
               </w:rPr>
-              <w:t>Scikit-learn</w:t>
+              <w:t>TensorFlow</w:t>
             </w:r>
           </w:p>
         </w:tc>
@@ -1413,7 +1681,7 @@
                 <w:rFonts w:ascii="굴림" w:eastAsia="굴림" w:hAnsi="굴림" w:hint="eastAsia"/>
                 <w:sz w:val="22"/>
               </w:rPr>
-              <w:t>0.22.x</w:t>
+              <w:t>2.x</w:t>
             </w:r>
           </w:p>
         </w:tc>
@@ -1430,122 +1698,33 @@
                 <w:sz w:val="22"/>
               </w:rPr>
             </w:pPr>
+            <w:r>
+              <w:rPr>
+                <w:rFonts w:ascii="굴림" w:eastAsia="굴림" w:hAnsi="굴림" w:hint="eastAsia"/>
+                <w:sz w:val="22"/>
+              </w:rPr>
+              <w:t>DL</w:t>
+            </w:r>
+            <w:r>
+              <w:rPr>
+                <w:rFonts w:ascii="굴림" w:eastAsia="굴림" w:hAnsi="굴림"/>
+                <w:sz w:val="22"/>
+              </w:rPr>
+              <w:t xml:space="preserve"> </w:t>
+            </w:r>
+            <w:r>
+              <w:rPr>
+                <w:rFonts w:ascii="굴림" w:eastAsia="굴림" w:hAnsi="굴림" w:hint="eastAsia"/>
+                <w:sz w:val="22"/>
+              </w:rPr>
+              <w:t>Framework</w:t>
+            </w:r>
           </w:p>
         </w:tc>
       </w:tr>
       <w:tr>
         <w:trPr>
-          <w:trHeight w:val="351"/>
-        </w:trPr>
-        <w:tc>
-          <w:tcPr>
-            <w:tcW w:w="1559" w:type="dxa"/>
-            <w:vMerge w:val="restart"/>
-            <w:vAlign w:val="center"/>
-          </w:tcPr>
-          <w:p>
-            <w:pPr>
-              <w:jc w:val="center"/>
-              <w:rPr>
-                <w:rFonts w:ascii="굴림" w:eastAsia="굴림" w:hAnsi="굴림"/>
-                <w:b/>
-                <w:sz w:val="22"/>
-              </w:rPr>
-            </w:pPr>
-            <w:r>
-              <w:rPr>
-                <w:rFonts w:ascii="굴림" w:eastAsia="굴림" w:hAnsi="굴림" w:hint="eastAsia"/>
-                <w:b/>
-                <w:sz w:val="22"/>
-              </w:rPr>
-              <w:t>딥러닝</w:t>
-            </w:r>
-          </w:p>
-        </w:tc>
-        <w:tc>
-          <w:tcPr>
-            <w:tcW w:w="2551" w:type="dxa"/>
-            <w:vAlign w:val="center"/>
-          </w:tcPr>
-          <w:p>
-            <w:pPr>
-              <w:jc w:val="center"/>
-              <w:rPr>
-                <w:rFonts w:ascii="굴림" w:eastAsia="굴림" w:hAnsi="굴림"/>
-                <w:sz w:val="22"/>
-              </w:rPr>
-            </w:pPr>
-            <w:r>
-              <w:rPr>
-                <w:rFonts w:ascii="굴림" w:eastAsia="굴림" w:hAnsi="굴림" w:hint="eastAsia"/>
-                <w:sz w:val="22"/>
-              </w:rPr>
-              <w:t>TensorFlow</w:t>
-            </w:r>
-          </w:p>
-        </w:tc>
-        <w:tc>
-          <w:tcPr>
-            <w:tcW w:w="1134" w:type="dxa"/>
-            <w:vAlign w:val="center"/>
-          </w:tcPr>
-          <w:p>
-            <w:pPr>
-              <w:jc w:val="center"/>
-              <w:rPr>
-                <w:rFonts w:ascii="굴림" w:eastAsia="굴림" w:hAnsi="굴림"/>
-                <w:sz w:val="22"/>
-              </w:rPr>
-            </w:pPr>
-            <w:r>
-              <w:rPr>
-                <w:rFonts w:ascii="굴림" w:eastAsia="굴림" w:hAnsi="굴림" w:hint="eastAsia"/>
-                <w:sz w:val="22"/>
-              </w:rPr>
-              <w:t>2.x</w:t>
-            </w:r>
-          </w:p>
-        </w:tc>
-        <w:tc>
-          <w:tcPr>
-            <w:tcW w:w="3341" w:type="dxa"/>
-            <w:vAlign w:val="center"/>
-          </w:tcPr>
-          <w:p>
-            <w:pPr>
-              <w:jc w:val="center"/>
-              <w:rPr>
-                <w:rFonts w:ascii="굴림" w:eastAsia="굴림" w:hAnsi="굴림"/>
-                <w:sz w:val="22"/>
-              </w:rPr>
-            </w:pPr>
-            <w:r>
-              <w:rPr>
-                <w:rFonts w:ascii="굴림" w:eastAsia="굴림" w:hAnsi="굴림" w:hint="eastAsia"/>
-                <w:sz w:val="22"/>
-              </w:rPr>
-              <w:t>DL</w:t>
-            </w:r>
-            <w:r>
-              <w:rPr>
-                <w:rFonts w:ascii="굴림" w:eastAsia="굴림" w:hAnsi="굴림"/>
-                <w:sz w:val="22"/>
-              </w:rPr>
-              <w:t xml:space="preserve"> </w:t>
-            </w:r>
-            <w:r>
-              <w:rPr>
-                <w:rFonts w:ascii="굴림" w:eastAsia="굴림" w:hAnsi="굴림" w:hint="eastAsia"/>
-                <w:sz w:val="22"/>
-              </w:rPr>
-              <w:t>Framework</w:t>
-            </w:r>
-          </w:p>
-        </w:tc>
-      </w:tr>
-      <w:tr>
-        <w:trPr>
-          <w:trHeight w:val="351"/>
+          <w:trHeight w:val="332"/>
         </w:trPr>
         <w:tc>
           <w:tcPr>
@@ -1673,7 +1852,7 @@
       </w:tr>
       <w:tr>
         <w:trPr>
-          <w:trHeight w:val="351"/>
+          <w:trHeight w:val="332"/>
         </w:trPr>
         <w:tc>
           <w:tcPr>
@@ -1771,7 +1950,7 @@
       </w:tr>
       <w:tr>
         <w:trPr>
-          <w:trHeight w:val="351"/>
+          <w:trHeight w:val="332"/>
         </w:trPr>
         <w:tc>
           <w:tcPr>
@@ -1885,7 +2064,7 @@
       </w:tr>
       <w:tr>
         <w:trPr>
-          <w:trHeight w:val="351"/>
+          <w:trHeight w:val="332"/>
         </w:trPr>
         <w:tc>
           <w:tcPr>
@@ -1990,7 +2169,7 @@
       </w:tr>
       <w:tr>
         <w:trPr>
-          <w:trHeight w:val="351"/>
+          <w:trHeight w:val="332"/>
         </w:trPr>
         <w:tc>
           <w:tcPr>
@@ -2090,8 +2269,9 @@
     </w:tbl>
     <w:p>
       <w:pPr>
-        <w:rPr>
-          <w:rFonts w:ascii="바탕" w:eastAsia="바탕" w:hAnsi="바탕"/>
+        <w:spacing w:line="240" w:lineRule="auto"/>
+        <w:rPr>
+          <w:rFonts w:ascii="바탕" w:eastAsia="바탕" w:hAnsi="바탕" w:hint="eastAsia"/>
           <w:sz w:val="24"/>
           <w:szCs w:val="24"/>
         </w:rPr>
@@ -2099,6 +2279,7 @@
     </w:p>
     <w:p>
       <w:pPr>
+        <w:spacing w:line="240" w:lineRule="auto"/>
         <w:rPr>
           <w:rFonts w:ascii="바탕" w:eastAsia="바탕" w:hAnsi="바탕"/>
           <w:b/>
@@ -2113,6 +2294,7 @@
           <w:sz w:val="24"/>
           <w:szCs w:val="24"/>
         </w:rPr>
+        <w:lastRenderedPageBreak/>
         <w:t>□ 구현 환경</w:t>
       </w:r>
       <w:r>
@@ -2131,12 +2313,13 @@
           <w:sz w:val="24"/>
           <w:szCs w:val="24"/>
         </w:rPr>
-        <w:t>추후 도식화 예정)</w:t>
+        <w:t>도식화)</w:t>
       </w:r>
     </w:p>
     <w:p>
       <w:pPr>
-        <w:ind w:firstLineChars="100" w:firstLine="220"/>
+        <w:spacing w:line="240" w:lineRule="auto"/>
+        <w:ind w:firstLine="230"/>
         <w:rPr>
           <w:rFonts w:ascii="바탕" w:eastAsia="바탕" w:hAnsi="바탕"/>
           <w:sz w:val="22"/>
@@ -2151,7 +2334,7 @@
       </w:r>
       <w:r>
         <w:rPr>
-          <w:rFonts w:ascii="바탕" w:eastAsia="바탕" w:hAnsi="바탕" w:cs="MS Gothic" w:hint="eastAsia"/>
+          <w:rFonts w:ascii="바탕" w:eastAsia="바탕" w:hAnsi="바탕" w:hint="eastAsia"/>
           <w:sz w:val="22"/>
         </w:rPr>
         <w:t xml:space="preserve"> </w:t>
@@ -2159,96 +2342,81 @@
       <w:r>
         <w:rPr>
           <w:rFonts w:ascii="바탕" w:eastAsia="바탕" w:hAnsi="바탕" w:hint="eastAsia"/>
-          <w:sz w:val="22"/>
-        </w:rPr>
-        <w:t>메시지 출력:</w:t>
-      </w:r>
-      <w:r>
-        <w:rPr>
-          <w:rFonts w:ascii="바탕" w:eastAsia="바탕" w:hAnsi="바탕"/>
-          <w:sz w:val="22"/>
-        </w:rPr>
-        <w:t xml:space="preserve"> socket </w:t>
-      </w:r>
-      <w:r>
-        <w:rPr>
-          <w:rFonts w:ascii="바탕" w:eastAsia="바탕" w:hAnsi="바탕" w:hint="eastAsia"/>
-          <w:sz w:val="22"/>
-        </w:rPr>
-        <w:t xml:space="preserve">통신 </w:t>
-      </w:r>
-      <w:r>
-        <w:rPr>
-          <w:rFonts w:ascii="바탕" w:eastAsia="바탕" w:hAnsi="바탕"/>
-          <w:sz w:val="22"/>
-        </w:rPr>
-        <w:t>– daphne</w:t>
+          <w:b/>
+          <w:sz w:val="22"/>
+        </w:rPr>
+        <w:t>아래 도식은 견본임</w:t>
       </w:r>
     </w:p>
     <w:p>
       <w:pPr>
-        <w:ind w:firstLineChars="100" w:firstLine="220"/>
+        <w:spacing w:line="240" w:lineRule="auto"/>
+        <w:jc w:val="center"/>
         <w:rPr>
           <w:rFonts w:ascii="바탕" w:eastAsia="바탕" w:hAnsi="바탕"/>
-          <w:sz w:val="22"/>
+          <w:sz w:val="24"/>
+          <w:szCs w:val="24"/>
         </w:rPr>
       </w:pPr>
       <w:r>
         <w:rPr>
-          <w:rFonts w:ascii="MS Gothic" w:eastAsia="MS Gothic" w:hAnsi="MS Gothic" w:cs="MS Gothic" w:hint="eastAsia"/>
-          <w:sz w:val="22"/>
-        </w:rPr>
-        <w:t>◯</w:t>
-      </w:r>
-      <w:r>
-        <w:rPr>
-          <w:rFonts w:ascii="바탕" w:eastAsia="바탕" w:hAnsi="바탕" w:cs="MS Gothic" w:hint="eastAsia"/>
-          <w:sz w:val="22"/>
-        </w:rPr>
-        <w:t xml:space="preserve"> </w:t>
-      </w:r>
-      <w:bookmarkStart w:id="0" w:name="_GoBack"/>
-      <w:bookmarkEnd w:id="0"/>
-      <w:r>
-        <w:rPr>
-          <w:rFonts w:ascii="바탕" w:eastAsia="바탕" w:hAnsi="바탕" w:hint="eastAsia"/>
-          <w:sz w:val="22"/>
-        </w:rPr>
-        <w:t>인증:</w:t>
-      </w:r>
-      <w:r>
-        <w:rPr>
-          <w:rFonts w:ascii="바탕" w:eastAsia="바탕" w:hAnsi="바탕"/>
-          <w:sz w:val="22"/>
-        </w:rPr>
-        <w:t xml:space="preserve"> REST </w:t>
-      </w:r>
-      <w:r>
-        <w:rPr>
-          <w:rFonts w:ascii="바탕" w:eastAsia="바탕" w:hAnsi="바탕" w:hint="eastAsia"/>
-          <w:sz w:val="22"/>
-        </w:rPr>
-        <w:t xml:space="preserve">기반 </w:t>
-      </w:r>
-      <w:r>
-        <w:rPr>
-          <w:rFonts w:ascii="바탕" w:eastAsia="바탕" w:hAnsi="바탕"/>
-          <w:sz w:val="22"/>
-        </w:rPr>
-        <w:t>–</w:t>
-      </w:r>
-      <w:r>
-        <w:rPr>
-          <w:rFonts w:ascii="바탕" w:eastAsia="바탕" w:hAnsi="바탕" w:hint="eastAsia"/>
-          <w:sz w:val="22"/>
-        </w:rPr>
-        <w:t xml:space="preserve"> gunicorn</w:t>
+          <w:noProof/>
+        </w:rPr>
+        <w:drawing>
+          <wp:inline distT="0" distB="0" distL="0" distR="0">
+            <wp:extent cx="3841776" cy="3475892"/>
+            <wp:effectExtent l="0" t="0" r="6350" b="0"/>
+            <wp:docPr id="1" name="그림 1" descr="Pin by Alan Williams on diagrams | System architecture diagram ..."/>
+            <wp:cNvGraphicFramePr>
+              <a:graphicFrameLocks xmlns:a="http://schemas.openxmlformats.org/drawingml/2006/main" noChangeAspect="1"/>
+            </wp:cNvGraphicFramePr>
+            <a:graphic xmlns:a="http://schemas.openxmlformats.org/drawingml/2006/main">
+              <a:graphicData uri="http://schemas.openxmlformats.org/drawingml/2006/picture">
+                <pic:pic xmlns:pic="http://schemas.openxmlformats.org/drawingml/2006/picture">
+                  <pic:nvPicPr>
+                    <pic:cNvPr id="0" name="Picture 1" descr="Pin by Alan Williams on diagrams | System architecture diagram ..."/>
+                    <pic:cNvPicPr>
+                      <a:picLocks noChangeAspect="1" noChangeArrowheads="1"/>
+                    </pic:cNvPicPr>
+                  </pic:nvPicPr>
+                  <pic:blipFill>
+                    <a:blip r:embed="rId7">
+                      <a:extLst>
+                        <a:ext uri="{28A0092B-C50C-407E-A947-70E740481C1C}">
+                          <a14:useLocalDpi xmlns:a14="http://schemas.microsoft.com/office/drawing/2010/main" val="0"/>
+                        </a:ext>
+                      </a:extLst>
+                    </a:blip>
+                    <a:srcRect/>
+                    <a:stretch>
+                      <a:fillRect/>
+                    </a:stretch>
+                  </pic:blipFill>
+                  <pic:spPr bwMode="auto">
+                    <a:xfrm>
+                      <a:off x="0" y="0"/>
+                      <a:ext cx="3861175" cy="3493444"/>
+                    </a:xfrm>
+                    <a:prstGeom prst="rect">
+                      <a:avLst/>
+                    </a:prstGeom>
+                    <a:noFill/>
+                    <a:ln>
+                      <a:noFill/>
+                    </a:ln>
+                  </pic:spPr>
+                </pic:pic>
+              </a:graphicData>
+            </a:graphic>
+          </wp:inline>
+        </w:drawing>
       </w:r>
     </w:p>
     <w:p>
       <w:pPr>
-        <w:rPr>
-          <w:rFonts w:ascii="바탕" w:eastAsia="바탕" w:hAnsi="바탕"/>
+        <w:spacing w:line="240" w:lineRule="auto"/>
+        <w:rPr>
+          <w:rFonts w:ascii="바탕" w:eastAsia="바탕" w:hAnsi="바탕" w:hint="eastAsia"/>
           <w:sz w:val="24"/>
           <w:szCs w:val="24"/>
         </w:rPr>
@@ -2256,6 +2424,7 @@
     </w:p>
     <w:p>
       <w:pPr>
+        <w:spacing w:line="240" w:lineRule="auto"/>
         <w:rPr>
           <w:rFonts w:ascii="바탕" w:eastAsia="바탕" w:hAnsi="바탕"/>
           <w:b/>
@@ -2271,69 +2440,6 @@
           <w:szCs w:val="24"/>
         </w:rPr>
         <w:t>□ 세부 일정</w:t>
-      </w:r>
-      <w:r>
-        <w:rPr>
-          <w:rFonts w:ascii="바탕" w:eastAsia="바탕" w:hAnsi="바탕" w:hint="eastAsia"/>
-          <w:b/>
-          <w:sz w:val="24"/>
-          <w:szCs w:val="24"/>
-        </w:rPr>
-        <w:t xml:space="preserve"> </w:t>
-      </w:r>
-      <w:r>
-        <w:rPr>
-          <w:rFonts w:ascii="바탕" w:eastAsia="바탕" w:hAnsi="바탕"/>
-          <w:b/>
-          <w:sz w:val="24"/>
-          <w:szCs w:val="24"/>
-        </w:rPr>
-        <w:t>–</w:t>
-      </w:r>
-      <w:r>
-        <w:rPr>
-          <w:rFonts w:ascii="바탕" w:eastAsia="바탕" w:hAnsi="바탕" w:hint="eastAsia"/>
-          <w:b/>
-          <w:sz w:val="24"/>
-          <w:szCs w:val="24"/>
-        </w:rPr>
-        <w:t xml:space="preserve"> 금요일 </w:t>
-      </w:r>
-      <w:r>
-        <w:rPr>
-          <w:rFonts w:ascii="바탕" w:eastAsia="바탕" w:hAnsi="바탕"/>
-          <w:b/>
-          <w:sz w:val="24"/>
-          <w:szCs w:val="24"/>
-        </w:rPr>
-        <w:t xml:space="preserve">Sub 3 </w:t>
-      </w:r>
-      <w:r>
-        <w:rPr>
-          <w:rFonts w:ascii="바탕" w:eastAsia="바탕" w:hAnsi="바탕" w:hint="eastAsia"/>
-          <w:b/>
-          <w:sz w:val="24"/>
-          <w:szCs w:val="24"/>
-        </w:rPr>
-        <w:t>명세 공개 후</w:t>
-      </w:r>
-      <w:r>
-        <w:rPr>
-          <w:rFonts w:ascii="바탕" w:eastAsia="바탕" w:hAnsi="바탕" w:hint="eastAsia"/>
-          <w:b/>
-          <w:sz w:val="24"/>
-          <w:szCs w:val="24"/>
-        </w:rPr>
-        <w:t xml:space="preserve"> </w:t>
-      </w:r>
-      <w:r>
-        <w:rPr>
-          <w:rFonts w:ascii="바탕" w:eastAsia="바탕" w:hAnsi="바탕"/>
-          <w:b/>
-          <w:sz w:val="24"/>
-          <w:szCs w:val="24"/>
-        </w:rPr>
-        <w:t>clarify</w:t>
       </w:r>
     </w:p>
     <w:tbl>
@@ -2371,6 +2477,7 @@
                 <w:rFonts w:ascii="굴림" w:eastAsia="굴림" w:hAnsi="굴림"/>
                 <w:b/>
                 <w:bCs/>
+                <w:spacing w:val="-10"/>
                 <w:sz w:val="22"/>
               </w:rPr>
             </w:pPr>
@@ -2379,6 +2486,7 @@
                 <w:rFonts w:ascii="굴림" w:eastAsia="굴림" w:hAnsi="굴림" w:hint="eastAsia"/>
                 <w:b/>
                 <w:bCs/>
+                <w:spacing w:val="-10"/>
                 <w:sz w:val="22"/>
               </w:rPr>
               <w:t>WEEK</w:t>
@@ -2388,6 +2496,7 @@
                 <w:rFonts w:ascii="굴림" w:eastAsia="굴림" w:hAnsi="굴림"/>
                 <w:b/>
                 <w:bCs/>
+                <w:spacing w:val="-10"/>
                 <w:sz w:val="22"/>
               </w:rPr>
               <w:t>S</w:t>
@@ -2400,6 +2509,7 @@
                 <w:rFonts w:ascii="굴림" w:eastAsia="굴림" w:hAnsi="굴림"/>
                 <w:b/>
                 <w:bCs/>
+                <w:spacing w:val="-10"/>
                 <w:sz w:val="22"/>
               </w:rPr>
             </w:pPr>
@@ -2408,6 +2518,7 @@
                 <w:rFonts w:ascii="굴림" w:eastAsia="굴림" w:hAnsi="굴림" w:hint="eastAsia"/>
                 <w:b/>
                 <w:bCs/>
+                <w:spacing w:val="-10"/>
                 <w:sz w:val="22"/>
               </w:rPr>
               <w:t>TASKS</w:t>
@@ -2427,6 +2538,7 @@
                 <w:rFonts w:ascii="굴림" w:eastAsia="굴림" w:hAnsi="굴림"/>
                 <w:b/>
                 <w:bCs/>
+                <w:spacing w:val="-10"/>
                 <w:sz w:val="22"/>
               </w:rPr>
             </w:pPr>
@@ -2435,6 +2547,7 @@
                 <w:rFonts w:ascii="굴림" w:eastAsia="굴림" w:hAnsi="굴림" w:hint="eastAsia"/>
                 <w:b/>
                 <w:bCs/>
+                <w:spacing w:val="-10"/>
                 <w:sz w:val="22"/>
               </w:rPr>
               <w:t>1주차</w:t>
@@ -2454,6 +2567,7 @@
                 <w:rFonts w:ascii="굴림" w:eastAsia="굴림" w:hAnsi="굴림"/>
                 <w:b/>
                 <w:bCs/>
+                <w:spacing w:val="-10"/>
                 <w:sz w:val="22"/>
               </w:rPr>
             </w:pPr>
@@ -2462,6 +2576,7 @@
                 <w:rFonts w:ascii="굴림" w:eastAsia="굴림" w:hAnsi="굴림" w:hint="eastAsia"/>
                 <w:b/>
                 <w:bCs/>
+                <w:spacing w:val="-10"/>
                 <w:sz w:val="22"/>
               </w:rPr>
               <w:t>2주차</w:t>
@@ -2481,6 +2596,7 @@
                 <w:rFonts w:ascii="굴림" w:eastAsia="굴림" w:hAnsi="굴림"/>
                 <w:b/>
                 <w:bCs/>
+                <w:spacing w:val="-10"/>
                 <w:sz w:val="22"/>
               </w:rPr>
             </w:pPr>
@@ -2489,6 +2605,7 @@
                 <w:rFonts w:ascii="굴림" w:eastAsia="굴림" w:hAnsi="굴림" w:hint="eastAsia"/>
                 <w:b/>
                 <w:bCs/>
+                <w:spacing w:val="-10"/>
                 <w:sz w:val="22"/>
               </w:rPr>
               <w:t>3주차</w:t>
@@ -2511,16 +2628,18 @@
               <w:rPr>
                 <w:rFonts w:ascii="굴림" w:eastAsia="굴림" w:hAnsi="굴림"/>
                 <w:b/>
-                <w:sz w:val="22"/>
-              </w:rPr>
-            </w:pPr>
-            <w:r>
-              <w:rPr>
-                <w:rFonts w:ascii="굴림" w:eastAsia="굴림" w:hAnsi="굴림" w:hint="eastAsia"/>
-                <w:b/>
-                <w:sz w:val="22"/>
-              </w:rPr>
-              <w:t>DB 구성</w:t>
+                <w:spacing w:val="-10"/>
+                <w:sz w:val="22"/>
+              </w:rPr>
+            </w:pPr>
+            <w:r>
+              <w:rPr>
+                <w:rFonts w:ascii="굴림" w:eastAsia="굴림" w:hAnsi="굴림" w:hint="eastAsia"/>
+                <w:b/>
+                <w:spacing w:val="-10"/>
+                <w:sz w:val="22"/>
+              </w:rPr>
+              <w:t>DB</w:t>
             </w:r>
           </w:p>
         </w:tc>
@@ -2534,12 +2653,14 @@
               <w:jc w:val="center"/>
               <w:rPr>
                 <w:rFonts w:ascii="굴림" w:eastAsia="굴림" w:hAnsi="굴림"/>
-                <w:sz w:val="22"/>
-              </w:rPr>
-            </w:pPr>
-            <w:r>
-              <w:rPr>
-                <w:rFonts w:ascii="굴림" w:eastAsia="굴림" w:hAnsi="굴림" w:hint="eastAsia"/>
+                <w:spacing w:val="-10"/>
+                <w:sz w:val="22"/>
+              </w:rPr>
+            </w:pPr>
+            <w:r>
+              <w:rPr>
+                <w:rFonts w:ascii="굴림" w:eastAsia="굴림" w:hAnsi="굴림" w:hint="eastAsia"/>
+                <w:spacing w:val="-10"/>
                 <w:sz w:val="22"/>
               </w:rPr>
               <w:t>모델링</w:t>
@@ -2556,6 +2677,7 @@
               <w:jc w:val="center"/>
               <w:rPr>
                 <w:rFonts w:ascii="굴림" w:eastAsia="굴림" w:hAnsi="굴림"/>
+                <w:spacing w:val="-10"/>
                 <w:sz w:val="22"/>
               </w:rPr>
             </w:pPr>
@@ -2571,6 +2693,241 @@
               <w:jc w:val="center"/>
               <w:rPr>
                 <w:rFonts w:ascii="굴림" w:eastAsia="굴림" w:hAnsi="굴림"/>
+                <w:spacing w:val="-10"/>
+                <w:sz w:val="22"/>
+              </w:rPr>
+            </w:pPr>
+          </w:p>
+        </w:tc>
+      </w:tr>
+      <w:tr>
+        <w:trPr>
+          <w:trHeight w:val="673"/>
+        </w:trPr>
+        <w:tc>
+          <w:tcPr>
+            <w:tcW w:w="1984" w:type="dxa"/>
+            <w:vAlign w:val="center"/>
+          </w:tcPr>
+          <w:p>
+            <w:pPr>
+              <w:jc w:val="center"/>
+              <w:rPr>
+                <w:rFonts w:ascii="굴림" w:eastAsia="굴림" w:hAnsi="굴림"/>
+                <w:b/>
+                <w:spacing w:val="-10"/>
+                <w:sz w:val="22"/>
+              </w:rPr>
+            </w:pPr>
+            <w:r>
+              <w:rPr>
+                <w:rFonts w:ascii="굴림" w:eastAsia="굴림" w:hAnsi="굴림"/>
+                <w:b/>
+                <w:spacing w:val="-10"/>
+                <w:sz w:val="22"/>
+              </w:rPr>
+              <w:t>BACKEND</w:t>
+            </w:r>
+          </w:p>
+        </w:tc>
+        <w:tc>
+          <w:tcPr>
+            <w:tcW w:w="2200" w:type="dxa"/>
+            <w:vAlign w:val="center"/>
+          </w:tcPr>
+          <w:p>
+            <w:pPr>
+              <w:jc w:val="center"/>
+              <w:rPr>
+                <w:rFonts w:ascii="굴림" w:eastAsia="굴림" w:hAnsi="굴림"/>
+                <w:spacing w:val="-10"/>
+                <w:sz w:val="22"/>
+              </w:rPr>
+            </w:pPr>
+            <w:r>
+              <w:rPr>
+                <w:rFonts w:ascii="굴림" w:eastAsia="굴림" w:hAnsi="굴림" w:hint="eastAsia"/>
+                <w:spacing w:val="-10"/>
+                <w:sz w:val="22"/>
+              </w:rPr>
+              <w:t>기본 환경 설정</w:t>
+            </w:r>
+          </w:p>
+          <w:p>
+            <w:pPr>
+              <w:jc w:val="center"/>
+              <w:rPr>
+                <w:rFonts w:ascii="굴림" w:eastAsia="굴림" w:hAnsi="굴림"/>
+                <w:spacing w:val="-10"/>
+                <w:sz w:val="22"/>
+              </w:rPr>
+            </w:pPr>
+            <w:r>
+              <w:rPr>
+                <w:rFonts w:ascii="굴림" w:eastAsia="굴림" w:hAnsi="굴림"/>
+                <w:spacing w:val="-10"/>
+                <w:sz w:val="22"/>
+              </w:rPr>
+              <w:t>A</w:t>
+            </w:r>
+            <w:r>
+              <w:rPr>
+                <w:rFonts w:ascii="굴림" w:eastAsia="굴림" w:hAnsi="굴림" w:hint="eastAsia"/>
+                <w:spacing w:val="-10"/>
+                <w:sz w:val="22"/>
+              </w:rPr>
+              <w:t>PI 생성</w:t>
+            </w:r>
+          </w:p>
+        </w:tc>
+        <w:tc>
+          <w:tcPr>
+            <w:tcW w:w="2200" w:type="dxa"/>
+            <w:vAlign w:val="center"/>
+          </w:tcPr>
+          <w:p>
+            <w:pPr>
+              <w:jc w:val="center"/>
+              <w:rPr>
+                <w:rFonts w:ascii="굴림" w:eastAsia="굴림" w:hAnsi="굴림"/>
+                <w:spacing w:val="-10"/>
+                <w:sz w:val="22"/>
+              </w:rPr>
+            </w:pPr>
+            <w:r>
+              <w:rPr>
+                <w:rFonts w:ascii="굴림" w:eastAsia="굴림" w:hAnsi="굴림" w:hint="eastAsia"/>
+                <w:spacing w:val="-10"/>
+                <w:sz w:val="22"/>
+              </w:rPr>
+              <w:t>API-FRONT 연결</w:t>
+            </w:r>
+          </w:p>
+        </w:tc>
+        <w:tc>
+          <w:tcPr>
+            <w:tcW w:w="2201" w:type="dxa"/>
+            <w:vAlign w:val="center"/>
+          </w:tcPr>
+          <w:p>
+            <w:pPr>
+              <w:jc w:val="center"/>
+              <w:rPr>
+                <w:rFonts w:ascii="굴림" w:eastAsia="굴림" w:hAnsi="굴림"/>
+                <w:spacing w:val="-10"/>
+                <w:sz w:val="22"/>
+              </w:rPr>
+            </w:pPr>
+          </w:p>
+        </w:tc>
+      </w:tr>
+      <w:tr>
+        <w:trPr>
+          <w:trHeight w:val="667"/>
+        </w:trPr>
+        <w:tc>
+          <w:tcPr>
+            <w:tcW w:w="1984" w:type="dxa"/>
+            <w:vAlign w:val="center"/>
+          </w:tcPr>
+          <w:p>
+            <w:pPr>
+              <w:jc w:val="center"/>
+              <w:rPr>
+                <w:rFonts w:ascii="굴림" w:eastAsia="굴림" w:hAnsi="굴림"/>
+                <w:b/>
+                <w:spacing w:val="-10"/>
+                <w:sz w:val="22"/>
+              </w:rPr>
+            </w:pPr>
+            <w:r>
+              <w:rPr>
+                <w:rFonts w:ascii="굴림" w:eastAsia="굴림" w:hAnsi="굴림"/>
+                <w:b/>
+                <w:spacing w:val="-10"/>
+                <w:sz w:val="22"/>
+              </w:rPr>
+              <w:t>FRONTEND</w:t>
+            </w:r>
+          </w:p>
+        </w:tc>
+        <w:tc>
+          <w:tcPr>
+            <w:tcW w:w="2200" w:type="dxa"/>
+            <w:vAlign w:val="center"/>
+          </w:tcPr>
+          <w:p>
+            <w:pPr>
+              <w:jc w:val="center"/>
+              <w:rPr>
+                <w:rFonts w:ascii="굴림" w:eastAsia="굴림" w:hAnsi="굴림"/>
+                <w:spacing w:val="-10"/>
+                <w:sz w:val="22"/>
+              </w:rPr>
+            </w:pPr>
+            <w:r>
+              <w:rPr>
+                <w:rFonts w:ascii="굴림" w:eastAsia="굴림" w:hAnsi="굴림" w:hint="eastAsia"/>
+                <w:spacing w:val="-10"/>
+                <w:sz w:val="22"/>
+              </w:rPr>
+              <w:t>기본 환경 설정</w:t>
+            </w:r>
+          </w:p>
+          <w:p>
+            <w:pPr>
+              <w:jc w:val="center"/>
+              <w:rPr>
+                <w:rFonts w:ascii="굴림" w:eastAsia="굴림" w:hAnsi="굴림"/>
+                <w:spacing w:val="-10"/>
+                <w:sz w:val="22"/>
+              </w:rPr>
+            </w:pPr>
+            <w:r>
+              <w:rPr>
+                <w:rFonts w:ascii="굴림" w:eastAsia="굴림" w:hAnsi="굴림" w:hint="eastAsia"/>
+                <w:spacing w:val="-10"/>
+                <w:sz w:val="22"/>
+              </w:rPr>
+              <w:t>와이어프레임</w:t>
+            </w:r>
+            <w:r>
+              <w:rPr>
+                <w:rFonts w:ascii="굴림" w:eastAsia="굴림" w:hAnsi="굴림" w:hint="eastAsia"/>
+                <w:spacing w:val="-10"/>
+                <w:sz w:val="22"/>
+              </w:rPr>
+              <w:t xml:space="preserve"> 작성</w:t>
+            </w:r>
+          </w:p>
+        </w:tc>
+        <w:tc>
+          <w:tcPr>
+            <w:tcW w:w="2200" w:type="dxa"/>
+            <w:vAlign w:val="center"/>
+          </w:tcPr>
+          <w:p>
+            <w:pPr>
+              <w:jc w:val="center"/>
+              <w:rPr>
+                <w:rFonts w:ascii="굴림" w:eastAsia="굴림" w:hAnsi="굴림"/>
+                <w:spacing w:val="-10"/>
+                <w:sz w:val="22"/>
+              </w:rPr>
+            </w:pPr>
+          </w:p>
+        </w:tc>
+        <w:tc>
+          <w:tcPr>
+            <w:tcW w:w="2201" w:type="dxa"/>
+            <w:vAlign w:val="center"/>
+          </w:tcPr>
+          <w:p>
+            <w:pPr>
+              <w:jc w:val="center"/>
+              <w:rPr>
+                <w:rFonts w:ascii="굴림" w:eastAsia="굴림" w:hAnsi="굴림"/>
+                <w:spacing w:val="-10"/>
                 <w:sz w:val="22"/>
               </w:rPr>
             </w:pPr>
@@ -2592,32 +2949,27 @@
               <w:rPr>
                 <w:rFonts w:ascii="굴림" w:eastAsia="굴림" w:hAnsi="굴림"/>
                 <w:b/>
-                <w:sz w:val="22"/>
-              </w:rPr>
-            </w:pPr>
-            <w:r>
-              <w:rPr>
-                <w:rFonts w:ascii="굴림" w:eastAsia="굴림" w:hAnsi="굴림"/>
-                <w:b/>
-                <w:sz w:val="22"/>
-              </w:rPr>
-              <w:t>BACKEND</w:t>
-            </w:r>
-            <w:r>
-              <w:rPr>
-                <w:rFonts w:ascii="굴림" w:eastAsia="굴림" w:hAnsi="굴림"/>
-                <w:b/>
-                <w:sz w:val="22"/>
-              </w:rPr>
-              <w:t xml:space="preserve"> </w:t>
-            </w:r>
-            <w:r>
-              <w:rPr>
-                <w:rFonts w:ascii="굴림" w:eastAsia="굴림" w:hAnsi="굴림" w:hint="eastAsia"/>
-                <w:b/>
-                <w:sz w:val="22"/>
-              </w:rPr>
-              <w:t>구성</w:t>
+                <w:spacing w:val="-10"/>
+                <w:sz w:val="22"/>
+              </w:rPr>
+            </w:pPr>
+            <w:r>
+              <w:rPr>
+                <w:rFonts w:ascii="굴림" w:eastAsia="굴림" w:hAnsi="굴림"/>
+                <w:b/>
+                <w:spacing w:val="-10"/>
+                <w:sz w:val="22"/>
+              </w:rPr>
+              <w:t xml:space="preserve">AI </w:t>
+            </w:r>
+            <w:r>
+              <w:rPr>
+                <w:rFonts w:ascii="굴림" w:eastAsia="굴림" w:hAnsi="굴림" w:hint="eastAsia"/>
+                <w:b/>
+                <w:spacing w:val="-10"/>
+                <w:sz w:val="22"/>
+              </w:rPr>
+              <w:t>Recognition</w:t>
             </w:r>
           </w:p>
         </w:tc>
@@ -2631,22 +2983,17 @@
               <w:jc w:val="center"/>
               <w:rPr>
                 <w:rFonts w:ascii="굴림" w:eastAsia="굴림" w:hAnsi="굴림"/>
-                <w:sz w:val="22"/>
-              </w:rPr>
-            </w:pPr>
-            <w:r>
-              <w:rPr>
-                <w:rFonts w:ascii="굴림" w:eastAsia="굴림" w:hAnsi="굴림"/>
-                <w:sz w:val="22"/>
-              </w:rPr>
-              <w:t>A</w:t>
-            </w:r>
-            <w:r>
-              <w:rPr>
-                <w:rFonts w:ascii="굴림" w:eastAsia="굴림" w:hAnsi="굴림" w:hint="eastAsia"/>
-                <w:sz w:val="22"/>
-              </w:rPr>
-              <w:t>PI 생성</w:t>
+                <w:spacing w:val="-10"/>
+                <w:sz w:val="22"/>
+              </w:rPr>
+            </w:pPr>
+            <w:r>
+              <w:rPr>
+                <w:rFonts w:ascii="굴림" w:eastAsia="굴림" w:hAnsi="굴림" w:hint="eastAsia"/>
+                <w:spacing w:val="-10"/>
+                <w:sz w:val="22"/>
+              </w:rPr>
+              <w:t>코드 보강</w:t>
             </w:r>
           </w:p>
         </w:tc>
@@ -2660,9 +3007,18 @@
               <w:jc w:val="center"/>
               <w:rPr>
                 <w:rFonts w:ascii="굴림" w:eastAsia="굴림" w:hAnsi="굴림"/>
-                <w:sz w:val="22"/>
-              </w:rPr>
-            </w:pPr>
+                <w:spacing w:val="-10"/>
+                <w:sz w:val="22"/>
+              </w:rPr>
+            </w:pPr>
+            <w:r>
+              <w:rPr>
+                <w:rFonts w:ascii="굴림" w:eastAsia="굴림" w:hAnsi="굴림" w:hint="eastAsia"/>
+                <w:spacing w:val="-10"/>
+                <w:sz w:val="22"/>
+              </w:rPr>
+              <w:t>모션 인식</w:t>
+            </w:r>
           </w:p>
         </w:tc>
         <w:tc>
@@ -2675,6 +3031,293 @@
               <w:jc w:val="center"/>
               <w:rPr>
                 <w:rFonts w:ascii="굴림" w:eastAsia="굴림" w:hAnsi="굴림"/>
+                <w:spacing w:val="-10"/>
+                <w:sz w:val="22"/>
+              </w:rPr>
+            </w:pPr>
+          </w:p>
+        </w:tc>
+      </w:tr>
+      <w:tr>
+        <w:trPr>
+          <w:trHeight w:val="996"/>
+        </w:trPr>
+        <w:tc>
+          <w:tcPr>
+            <w:tcW w:w="1984" w:type="dxa"/>
+            <w:vAlign w:val="center"/>
+          </w:tcPr>
+          <w:p>
+            <w:pPr>
+              <w:jc w:val="center"/>
+              <w:rPr>
+                <w:spacing w:val="-10"/>
+              </w:rPr>
+            </w:pPr>
+            <w:r>
+              <w:rPr>
+                <w:rFonts w:ascii="굴림" w:eastAsia="굴림" w:hAnsi="굴림" w:hint="eastAsia"/>
+                <w:b/>
+                <w:spacing w:val="-10"/>
+                <w:sz w:val="22"/>
+              </w:rPr>
+              <w:t>관리자</w:t>
+            </w:r>
+            <w:r>
+              <w:rPr>
+                <w:rFonts w:ascii="굴림" w:eastAsia="굴림" w:hAnsi="굴림" w:hint="eastAsia"/>
+                <w:b/>
+                <w:spacing w:val="-10"/>
+                <w:sz w:val="22"/>
+              </w:rPr>
+              <w:t xml:space="preserve"> 페이지</w:t>
+            </w:r>
+          </w:p>
+        </w:tc>
+        <w:tc>
+          <w:tcPr>
+            <w:tcW w:w="2200" w:type="dxa"/>
+            <w:vAlign w:val="center"/>
+          </w:tcPr>
+          <w:p>
+            <w:pPr>
+              <w:jc w:val="center"/>
+              <w:rPr>
+                <w:rFonts w:ascii="굴림" w:eastAsia="굴림" w:hAnsi="굴림" w:hint="eastAsia"/>
+                <w:spacing w:val="-10"/>
+                <w:sz w:val="22"/>
+              </w:rPr>
+            </w:pPr>
+            <w:r>
+              <w:rPr>
+                <w:rFonts w:ascii="굴림" w:eastAsia="굴림" w:hAnsi="굴림" w:hint="eastAsia"/>
+                <w:spacing w:val="-10"/>
+                <w:sz w:val="22"/>
+              </w:rPr>
+              <w:t>로그인</w:t>
+            </w:r>
+          </w:p>
+          <w:p>
+            <w:pPr>
+              <w:jc w:val="center"/>
+              <w:rPr>
+                <w:rFonts w:ascii="굴림" w:eastAsia="굴림" w:hAnsi="굴림"/>
+                <w:spacing w:val="-10"/>
+                <w:sz w:val="22"/>
+              </w:rPr>
+            </w:pPr>
+            <w:r>
+              <w:rPr>
+                <w:rFonts w:ascii="굴림" w:eastAsia="굴림" w:hAnsi="굴림" w:hint="eastAsia"/>
+                <w:spacing w:val="-10"/>
+                <w:sz w:val="22"/>
+              </w:rPr>
+              <w:t>로그아웃</w:t>
+            </w:r>
+          </w:p>
+        </w:tc>
+        <w:tc>
+          <w:tcPr>
+            <w:tcW w:w="2200" w:type="dxa"/>
+            <w:vAlign w:val="center"/>
+          </w:tcPr>
+          <w:p>
+            <w:pPr>
+              <w:jc w:val="center"/>
+              <w:rPr>
+                <w:rFonts w:ascii="굴림" w:eastAsia="굴림" w:hAnsi="굴림"/>
+                <w:spacing w:val="-10"/>
+                <w:sz w:val="22"/>
+              </w:rPr>
+            </w:pPr>
+            <w:r>
+              <w:rPr>
+                <w:rFonts w:ascii="굴림" w:eastAsia="굴림" w:hAnsi="굴림" w:hint="eastAsia"/>
+                <w:spacing w:val="-10"/>
+                <w:sz w:val="22"/>
+              </w:rPr>
+              <w:t>출결 현황 관리</w:t>
+            </w:r>
+          </w:p>
+          <w:p>
+            <w:pPr>
+              <w:jc w:val="center"/>
+              <w:rPr>
+                <w:rFonts w:ascii="굴림" w:eastAsia="굴림" w:hAnsi="굴림"/>
+                <w:spacing w:val="-10"/>
+                <w:sz w:val="22"/>
+              </w:rPr>
+            </w:pPr>
+            <w:r>
+              <w:rPr>
+                <w:rFonts w:ascii="굴림" w:eastAsia="굴림" w:hAnsi="굴림" w:hint="eastAsia"/>
+                <w:spacing w:val="-10"/>
+                <w:sz w:val="22"/>
+              </w:rPr>
+              <w:t>외출 인원</w:t>
+            </w:r>
+          </w:p>
+          <w:p>
+            <w:pPr>
+              <w:jc w:val="center"/>
+              <w:rPr>
+                <w:rFonts w:ascii="굴림" w:eastAsia="굴림" w:hAnsi="굴림" w:hint="eastAsia"/>
+                <w:spacing w:val="-10"/>
+                <w:sz w:val="22"/>
+              </w:rPr>
+            </w:pPr>
+            <w:r>
+              <w:rPr>
+                <w:rFonts w:ascii="굴림" w:eastAsia="굴림" w:hAnsi="굴림" w:hint="eastAsia"/>
+                <w:spacing w:val="-10"/>
+                <w:sz w:val="22"/>
+              </w:rPr>
+              <w:t>야간 자율 학습 인원</w:t>
+            </w:r>
+          </w:p>
+        </w:tc>
+        <w:tc>
+          <w:tcPr>
+            <w:tcW w:w="2201" w:type="dxa"/>
+            <w:vAlign w:val="center"/>
+          </w:tcPr>
+          <w:p>
+            <w:pPr>
+              <w:jc w:val="center"/>
+              <w:rPr>
+                <w:rFonts w:ascii="굴림" w:eastAsia="굴림" w:hAnsi="굴림"/>
+                <w:spacing w:val="-10"/>
+                <w:sz w:val="22"/>
+              </w:rPr>
+            </w:pPr>
+          </w:p>
+        </w:tc>
+      </w:tr>
+      <w:tr>
+        <w:trPr>
+          <w:trHeight w:val="982"/>
+        </w:trPr>
+        <w:tc>
+          <w:tcPr>
+            <w:tcW w:w="1984" w:type="dxa"/>
+            <w:vAlign w:val="center"/>
+          </w:tcPr>
+          <w:p>
+            <w:pPr>
+              <w:jc w:val="center"/>
+              <w:rPr>
+                <w:rFonts w:ascii="굴림" w:eastAsia="굴림" w:hAnsi="굴림"/>
+                <w:b/>
+                <w:spacing w:val="-10"/>
+                <w:sz w:val="22"/>
+              </w:rPr>
+            </w:pPr>
+            <w:r>
+              <w:rPr>
+                <w:rFonts w:ascii="굴림" w:eastAsia="굴림" w:hAnsi="굴림" w:hint="eastAsia"/>
+                <w:b/>
+                <w:spacing w:val="-10"/>
+                <w:sz w:val="22"/>
+              </w:rPr>
+              <w:t>사용자</w:t>
+            </w:r>
+            <w:r>
+              <w:rPr>
+                <w:rFonts w:ascii="굴림" w:eastAsia="굴림" w:hAnsi="굴림" w:hint="eastAsia"/>
+                <w:b/>
+                <w:spacing w:val="-10"/>
+                <w:sz w:val="22"/>
+              </w:rPr>
+              <w:t xml:space="preserve"> 페이지</w:t>
+            </w:r>
+          </w:p>
+        </w:tc>
+        <w:tc>
+          <w:tcPr>
+            <w:tcW w:w="2200" w:type="dxa"/>
+            <w:vAlign w:val="center"/>
+          </w:tcPr>
+          <w:p>
+            <w:pPr>
+              <w:jc w:val="center"/>
+              <w:rPr>
+                <w:rFonts w:ascii="굴림" w:eastAsia="굴림" w:hAnsi="굴림" w:hint="eastAsia"/>
+                <w:spacing w:val="-10"/>
+                <w:sz w:val="22"/>
+              </w:rPr>
+            </w:pPr>
+            <w:r>
+              <w:rPr>
+                <w:rFonts w:ascii="굴림" w:eastAsia="굴림" w:hAnsi="굴림" w:hint="eastAsia"/>
+                <w:spacing w:val="-10"/>
+                <w:sz w:val="22"/>
+              </w:rPr>
+              <w:t>얼굴 등록</w:t>
+            </w:r>
+          </w:p>
+          <w:p>
+            <w:pPr>
+              <w:jc w:val="center"/>
+              <w:rPr>
+                <w:rFonts w:ascii="굴림" w:eastAsia="굴림" w:hAnsi="굴림" w:hint="eastAsia"/>
+                <w:spacing w:val="-10"/>
+                <w:sz w:val="22"/>
+              </w:rPr>
+            </w:pPr>
+            <w:r>
+              <w:rPr>
+                <w:rFonts w:ascii="굴림" w:eastAsia="굴림" w:hAnsi="굴림" w:hint="eastAsia"/>
+                <w:spacing w:val="-10"/>
+                <w:sz w:val="22"/>
+              </w:rPr>
+              <w:t>일치 여부 확인</w:t>
+            </w:r>
+          </w:p>
+          <w:p>
+            <w:pPr>
+              <w:jc w:val="center"/>
+              <w:rPr>
+                <w:rFonts w:ascii="굴림" w:eastAsia="굴림" w:hAnsi="굴림" w:hint="eastAsia"/>
+                <w:spacing w:val="-10"/>
+                <w:sz w:val="22"/>
+              </w:rPr>
+            </w:pPr>
+            <w:r>
+              <w:rPr>
+                <w:rFonts w:ascii="굴림" w:eastAsia="굴림" w:hAnsi="굴림" w:hint="eastAsia"/>
+                <w:spacing w:val="-10"/>
+                <w:sz w:val="22"/>
+              </w:rPr>
+              <w:t>메시지 출력</w:t>
+            </w:r>
+          </w:p>
+        </w:tc>
+        <w:tc>
+          <w:tcPr>
+            <w:tcW w:w="2200" w:type="dxa"/>
+            <w:vAlign w:val="center"/>
+          </w:tcPr>
+          <w:p>
+            <w:pPr>
+              <w:rPr>
+                <w:rFonts w:ascii="굴림" w:eastAsia="굴림" w:hAnsi="굴림"/>
+                <w:spacing w:val="-10"/>
+                <w:sz w:val="22"/>
+              </w:rPr>
+            </w:pPr>
+          </w:p>
+        </w:tc>
+        <w:tc>
+          <w:tcPr>
+            <w:tcW w:w="2201" w:type="dxa"/>
+            <w:vAlign w:val="center"/>
+          </w:tcPr>
+          <w:p>
+            <w:pPr>
+              <w:jc w:val="center"/>
+              <w:rPr>
+                <w:rFonts w:ascii="굴림" w:eastAsia="굴림" w:hAnsi="굴림"/>
+                <w:spacing w:val="-10"/>
                 <w:sz w:val="22"/>
               </w:rPr>
             </w:pPr>
@@ -2696,32 +3339,18 @@
               <w:rPr>
                 <w:rFonts w:ascii="굴림" w:eastAsia="굴림" w:hAnsi="굴림"/>
                 <w:b/>
-                <w:sz w:val="22"/>
-              </w:rPr>
-            </w:pPr>
-            <w:r>
-              <w:rPr>
-                <w:rFonts w:ascii="굴림" w:eastAsia="굴림" w:hAnsi="굴림"/>
-                <w:b/>
-                <w:sz w:val="22"/>
-              </w:rPr>
-              <w:t>FRONTEND</w:t>
-            </w:r>
-            <w:r>
-              <w:rPr>
-                <w:rFonts w:ascii="굴림" w:eastAsia="굴림" w:hAnsi="굴림"/>
-                <w:b/>
-                <w:sz w:val="22"/>
-              </w:rPr>
-              <w:t xml:space="preserve"> </w:t>
-            </w:r>
-            <w:r>
-              <w:rPr>
-                <w:rFonts w:ascii="굴림" w:eastAsia="굴림" w:hAnsi="굴림" w:hint="eastAsia"/>
-                <w:b/>
-                <w:sz w:val="22"/>
-              </w:rPr>
-              <w:t>구성</w:t>
+                <w:spacing w:val="-10"/>
+                <w:sz w:val="22"/>
+              </w:rPr>
+            </w:pPr>
+            <w:r>
+              <w:rPr>
+                <w:rFonts w:ascii="굴림" w:eastAsia="굴림" w:hAnsi="굴림" w:hint="eastAsia"/>
+                <w:b/>
+                <w:spacing w:val="-10"/>
+                <w:sz w:val="22"/>
+              </w:rPr>
+              <w:t>배포</w:t>
             </w:r>
           </w:p>
         </w:tc>
@@ -2735,16 +3364,10 @@
               <w:jc w:val="center"/>
               <w:rPr>
                 <w:rFonts w:ascii="굴림" w:eastAsia="굴림" w:hAnsi="굴림"/>
-                <w:sz w:val="22"/>
-              </w:rPr>
-            </w:pPr>
-            <w:r>
-              <w:rPr>
-                <w:rFonts w:ascii="굴림" w:eastAsia="굴림" w:hAnsi="굴림" w:hint="eastAsia"/>
-                <w:sz w:val="22"/>
-              </w:rPr>
-              <w:t>와이어프레임</w:t>
-            </w:r>
+                <w:spacing w:val="-10"/>
+                <w:sz w:val="22"/>
+              </w:rPr>
+            </w:pPr>
           </w:p>
         </w:tc>
         <w:tc>
@@ -2757,9 +3380,18 @@
               <w:jc w:val="center"/>
               <w:rPr>
                 <w:rFonts w:ascii="굴림" w:eastAsia="굴림" w:hAnsi="굴림"/>
-                <w:sz w:val="22"/>
-              </w:rPr>
-            </w:pPr>
+                <w:spacing w:val="-10"/>
+                <w:sz w:val="22"/>
+              </w:rPr>
+            </w:pPr>
+            <w:r>
+              <w:rPr>
+                <w:rFonts w:ascii="굴림" w:eastAsia="굴림" w:hAnsi="굴림" w:hint="eastAsia"/>
+                <w:spacing w:val="-10"/>
+                <w:sz w:val="22"/>
+              </w:rPr>
+              <w:t>AWS 서버 배포</w:t>
+            </w:r>
           </w:p>
         </w:tc>
         <w:tc>
@@ -2772,6 +3404,7 @@
               <w:jc w:val="center"/>
               <w:rPr>
                 <w:rFonts w:ascii="굴림" w:eastAsia="굴림" w:hAnsi="굴림"/>
+                <w:spacing w:val="-10"/>
                 <w:sz w:val="22"/>
               </w:rPr>
             </w:pPr>
@@ -2793,16 +3426,18 @@
               <w:rPr>
                 <w:rFonts w:ascii="굴림" w:eastAsia="굴림" w:hAnsi="굴림"/>
                 <w:b/>
-                <w:sz w:val="22"/>
-              </w:rPr>
-            </w:pPr>
-            <w:r>
-              <w:rPr>
-                <w:rFonts w:ascii="굴림" w:eastAsia="굴림" w:hAnsi="굴림" w:hint="eastAsia"/>
-                <w:b/>
-                <w:sz w:val="22"/>
-              </w:rPr>
-              <w:t>배포</w:t>
+                <w:spacing w:val="-10"/>
+                <w:sz w:val="22"/>
+              </w:rPr>
+            </w:pPr>
+            <w:r>
+              <w:rPr>
+                <w:rFonts w:ascii="굴림" w:eastAsia="굴림" w:hAnsi="굴림" w:hint="eastAsia"/>
+                <w:b/>
+                <w:spacing w:val="-10"/>
+                <w:sz w:val="22"/>
+              </w:rPr>
+              <w:t>테스트</w:t>
             </w:r>
           </w:p>
         </w:tc>
@@ -2816,6 +3451,7 @@
               <w:jc w:val="center"/>
               <w:rPr>
                 <w:rFonts w:ascii="굴림" w:eastAsia="굴림" w:hAnsi="굴림"/>
+                <w:spacing w:val="-10"/>
                 <w:sz w:val="22"/>
               </w:rPr>
             </w:pPr>
@@ -2831,16 +3467,10 @@
               <w:jc w:val="center"/>
               <w:rPr>
                 <w:rFonts w:ascii="굴림" w:eastAsia="굴림" w:hAnsi="굴림"/>
-                <w:sz w:val="22"/>
-              </w:rPr>
-            </w:pPr>
-            <w:r>
-              <w:rPr>
-                <w:rFonts w:ascii="굴림" w:eastAsia="굴림" w:hAnsi="굴림" w:hint="eastAsia"/>
-                <w:sz w:val="22"/>
-              </w:rPr>
-              <w:t>AWS 서버 배포</w:t>
-            </w:r>
+                <w:spacing w:val="-10"/>
+                <w:sz w:val="22"/>
+              </w:rPr>
+            </w:pPr>
           </w:p>
         </w:tc>
         <w:tc>
@@ -2853,86 +3483,14 @@
               <w:jc w:val="center"/>
               <w:rPr>
                 <w:rFonts w:ascii="굴림" w:eastAsia="굴림" w:hAnsi="굴림"/>
-                <w:sz w:val="22"/>
-              </w:rPr>
-            </w:pPr>
-          </w:p>
-        </w:tc>
-      </w:tr>
-      <w:tr>
-        <w:trPr>
-          <w:trHeight w:val="438"/>
-        </w:trPr>
-        <w:tc>
-          <w:tcPr>
-            <w:tcW w:w="1984" w:type="dxa"/>
-            <w:vAlign w:val="center"/>
-          </w:tcPr>
-          <w:p>
-            <w:pPr>
-              <w:jc w:val="center"/>
-              <w:rPr>
-                <w:rFonts w:ascii="굴림" w:eastAsia="굴림" w:hAnsi="굴림"/>
-                <w:b/>
-                <w:sz w:val="22"/>
-              </w:rPr>
-            </w:pPr>
-            <w:r>
-              <w:rPr>
-                <w:rFonts w:ascii="굴림" w:eastAsia="굴림" w:hAnsi="굴림" w:hint="eastAsia"/>
-                <w:b/>
-                <w:sz w:val="22"/>
-              </w:rPr>
-              <w:t>테스트</w:t>
-            </w:r>
-          </w:p>
-        </w:tc>
-        <w:tc>
-          <w:tcPr>
-            <w:tcW w:w="2200" w:type="dxa"/>
-            <w:vAlign w:val="center"/>
-          </w:tcPr>
-          <w:p>
-            <w:pPr>
-              <w:jc w:val="center"/>
-              <w:rPr>
-                <w:rFonts w:ascii="굴림" w:eastAsia="굴림" w:hAnsi="굴림"/>
-                <w:sz w:val="22"/>
-              </w:rPr>
-            </w:pPr>
-          </w:p>
-        </w:tc>
-        <w:tc>
-          <w:tcPr>
-            <w:tcW w:w="2200" w:type="dxa"/>
-            <w:vAlign w:val="center"/>
-          </w:tcPr>
-          <w:p>
-            <w:pPr>
-              <w:jc w:val="center"/>
-              <w:rPr>
-                <w:rFonts w:ascii="굴림" w:eastAsia="굴림" w:hAnsi="굴림"/>
-                <w:sz w:val="22"/>
-              </w:rPr>
-            </w:pPr>
-          </w:p>
-        </w:tc>
-        <w:tc>
-          <w:tcPr>
-            <w:tcW w:w="2201" w:type="dxa"/>
-            <w:vAlign w:val="center"/>
-          </w:tcPr>
-          <w:p>
-            <w:pPr>
-              <w:jc w:val="center"/>
-              <w:rPr>
-                <w:rFonts w:ascii="굴림" w:eastAsia="굴림" w:hAnsi="굴림"/>
-                <w:sz w:val="22"/>
-              </w:rPr>
-            </w:pPr>
-            <w:r>
-              <w:rPr>
-                <w:rFonts w:ascii="굴림" w:eastAsia="굴림" w:hAnsi="굴림" w:hint="eastAsia"/>
+                <w:spacing w:val="-10"/>
+                <w:sz w:val="22"/>
+              </w:rPr>
+            </w:pPr>
+            <w:r>
+              <w:rPr>
+                <w:rFonts w:ascii="굴림" w:eastAsia="굴림" w:hAnsi="굴림" w:hint="eastAsia"/>
+                <w:spacing w:val="-10"/>
                 <w:sz w:val="22"/>
               </w:rPr>
               <w:t>기능 테스트</w:t>
@@ -2943,6 +3501,7 @@
     </w:tbl>
     <w:p>
       <w:pPr>
+        <w:spacing w:line="240" w:lineRule="auto"/>
         <w:rPr>
           <w:rFonts w:ascii="바탕" w:eastAsia="바탕" w:hAnsi="바탕"/>
           <w:sz w:val="22"/>
@@ -2951,8 +3510,9 @@
     </w:p>
     <w:p>
       <w:pPr>
-        <w:rPr>
-          <w:rFonts w:ascii="바탕" w:eastAsia="바탕" w:hAnsi="바탕"/>
+        <w:spacing w:line="240" w:lineRule="auto"/>
+        <w:rPr>
+          <w:rFonts w:ascii="바탕" w:eastAsia="바탕" w:hAnsi="바탕" w:hint="eastAsia"/>
           <w:b/>
           <w:sz w:val="24"/>
           <w:szCs w:val="24"/>
@@ -2967,9 +3527,19 @@
         </w:rPr>
         <w:t>□ 테스트</w:t>
       </w:r>
+      <w:r>
+        <w:rPr>
+          <w:rFonts w:ascii="바탕" w:eastAsia="바탕" w:hAnsi="바탕" w:hint="eastAsia"/>
+          <w:b/>
+          <w:sz w:val="24"/>
+          <w:szCs w:val="24"/>
+        </w:rPr>
+        <w:t xml:space="preserve"> (내용 추가/보강 예정)</w:t>
+      </w:r>
     </w:p>
     <w:p>
       <w:pPr>
+        <w:spacing w:line="240" w:lineRule="auto"/>
         <w:ind w:firstLineChars="100" w:firstLine="220"/>
         <w:rPr>
           <w:rFonts w:ascii="바탕" w:eastAsia="바탕" w:hAnsi="바탕" w:cs="MS Gothic"/>
@@ -3021,6 +3591,7 @@
     </w:p>
     <w:p>
       <w:pPr>
+        <w:spacing w:line="240" w:lineRule="auto"/>
         <w:ind w:firstLineChars="100" w:firstLine="220"/>
         <w:rPr>
           <w:rFonts w:ascii="바탕" w:eastAsia="바탕" w:hAnsi="바탕" w:cs="MS Gothic"/>
@@ -3058,6 +3629,7 @@
     </w:p>
     <w:p>
       <w:pPr>
+        <w:spacing w:line="240" w:lineRule="auto"/>
         <w:rPr>
           <w:rFonts w:ascii="바탕" w:eastAsia="바탕" w:hAnsi="바탕"/>
           <w:sz w:val="24"/>
@@ -3067,6 +3639,7 @@
     </w:p>
     <w:p>
       <w:pPr>
+        <w:spacing w:line="240" w:lineRule="auto"/>
         <w:rPr>
           <w:rFonts w:ascii="바탕" w:eastAsia="바탕" w:hAnsi="바탕"/>
           <w:sz w:val="24"/>
@@ -3084,43 +3657,35 @@
       </w:r>
       <w:r>
         <w:rPr>
-          <w:rFonts w:ascii="바탕" w:eastAsia="바탕" w:hAnsi="바탕"/>
+          <w:rFonts w:ascii="바탕" w:eastAsia="바탕" w:hAnsi="바탕" w:hint="eastAsia"/>
           <w:b/>
           <w:sz w:val="24"/>
           <w:szCs w:val="24"/>
         </w:rPr>
-        <w:t>User guide</w:t>
-      </w:r>
-      <w:r>
-        <w:rPr>
-          <w:rFonts w:ascii="바탕" w:eastAsia="바탕" w:hAnsi="바탕"/>
+        <w:t>Help System (서비스 흐름에 따라 작성</w:t>
+      </w:r>
+      <w:r>
+        <w:rPr>
+          <w:rFonts w:ascii="바탕" w:eastAsia="바탕" w:hAnsi="바탕" w:hint="eastAsia"/>
           <w:b/>
           <w:sz w:val="24"/>
           <w:szCs w:val="24"/>
         </w:rPr>
-        <w:t xml:space="preserve"> </w:t>
-      </w:r>
-      <w:r>
-        <w:rPr>
-          <w:rFonts w:ascii="바탕" w:eastAsia="바탕" w:hAnsi="바탕"/>
+        <w:t xml:space="preserve"> 예정</w:t>
+      </w:r>
+      <w:r>
+        <w:rPr>
+          <w:rFonts w:ascii="바탕" w:eastAsia="바탕" w:hAnsi="바탕" w:hint="eastAsia"/>
           <w:b/>
           <w:sz w:val="24"/>
           <w:szCs w:val="24"/>
         </w:rPr>
-        <w:t>(</w:t>
-      </w:r>
-      <w:r>
-        <w:rPr>
-          <w:rFonts w:ascii="바탕" w:eastAsia="바탕" w:hAnsi="바탕" w:hint="eastAsia"/>
-          <w:b/>
-          <w:sz w:val="24"/>
-          <w:szCs w:val="24"/>
-        </w:rPr>
-        <w:t>웹 서비스 개발 시 작성)</w:t>
+        <w:t>)</w:t>
       </w:r>
     </w:p>
     <w:p>
       <w:pPr>
+        <w:spacing w:line="240" w:lineRule="auto"/>
         <w:rPr>
           <w:rFonts w:ascii="바탕" w:eastAsia="바탕" w:hAnsi="바탕"/>
           <w:sz w:val="22"/>
@@ -3129,6 +3694,7 @@
     </w:p>
     <w:p>
       <w:pPr>
+        <w:spacing w:line="240" w:lineRule="auto"/>
         <w:rPr>
           <w:rFonts w:ascii="바탕" w:eastAsia="바탕" w:hAnsi="바탕"/>
           <w:sz w:val="22"/>
@@ -3136,7 +3702,7 @@
       </w:pPr>
     </w:p>
     <w:sectPr>
-      <w:footerReference w:type="default" r:id="rId7"/>
+      <w:footerReference w:type="default" r:id="rId8"/>
       <w:pgSz w:w="11906" w:h="16838"/>
       <w:pgMar w:top="1701" w:right="1440" w:bottom="1440" w:left="1440" w:header="851" w:footer="567" w:gutter="0"/>
       <w:cols w:space="425"/>

</xml_diff>

<commit_message>
S02P23B106-7 | S02P23B106-14 | -ING | Updating proposal and Uploading today's journal
</commit_message>
<xml_diff>
--- a/프로젝트 기획.docx
+++ b/프로젝트 기획.docx
@@ -67,8 +67,6 @@
               </w:rPr>
               <w:t>)</w:t>
             </w:r>
-            <w:bookmarkStart w:id="0" w:name="_GoBack"/>
-            <w:bookmarkEnd w:id="0"/>
           </w:p>
         </w:tc>
       </w:tr>
@@ -2271,7 +2269,7 @@
       <w:pPr>
         <w:spacing w:line="240" w:lineRule="auto"/>
         <w:rPr>
-          <w:rFonts w:ascii="바탕" w:eastAsia="바탕" w:hAnsi="바탕" w:hint="eastAsia"/>
+          <w:rFonts w:ascii="바탕" w:eastAsia="바탕" w:hAnsi="바탕"/>
           <w:sz w:val="24"/>
           <w:szCs w:val="24"/>
         </w:rPr>
@@ -2345,8 +2343,26 @@
           <w:b/>
           <w:sz w:val="22"/>
         </w:rPr>
-        <w:t>아래 도식은 견본임</w:t>
-      </w:r>
+        <w:t>다음</w:t>
+      </w:r>
+      <w:r>
+        <w:rPr>
+          <w:rFonts w:ascii="바탕" w:eastAsia="바탕" w:hAnsi="바탕" w:hint="eastAsia"/>
+          <w:b/>
+          <w:sz w:val="22"/>
+        </w:rPr>
+        <w:t xml:space="preserve">은 </w:t>
+      </w:r>
+      <w:r>
+        <w:rPr>
+          <w:rFonts w:ascii="바탕" w:eastAsia="바탕" w:hAnsi="바탕" w:hint="eastAsia"/>
+          <w:b/>
+          <w:sz w:val="22"/>
+        </w:rPr>
+        <w:t>다른 환경으로 아래와 유사한 구성으로 작성 예정임</w:t>
+      </w:r>
+      <w:bookmarkStart w:id="0" w:name="_GoBack"/>
+      <w:bookmarkEnd w:id="0"/>
     </w:p>
     <w:p>
       <w:pPr>
@@ -2416,7 +2432,7 @@
       <w:pPr>
         <w:spacing w:line="240" w:lineRule="auto"/>
         <w:rPr>
-          <w:rFonts w:ascii="바탕" w:eastAsia="바탕" w:hAnsi="바탕" w:hint="eastAsia"/>
+          <w:rFonts w:ascii="바탕" w:eastAsia="바탕" w:hAnsi="바탕"/>
           <w:sz w:val="24"/>
           <w:szCs w:val="24"/>
         </w:rPr>
@@ -3083,7 +3099,7 @@
             <w:pPr>
               <w:jc w:val="center"/>
               <w:rPr>
-                <w:rFonts w:ascii="굴림" w:eastAsia="굴림" w:hAnsi="굴림" w:hint="eastAsia"/>
+                <w:rFonts w:ascii="굴림" w:eastAsia="굴림" w:hAnsi="굴림"/>
                 <w:spacing w:val="-10"/>
                 <w:sz w:val="22"/>
               </w:rPr>
@@ -3161,7 +3177,7 @@
             <w:pPr>
               <w:jc w:val="center"/>
               <w:rPr>
-                <w:rFonts w:ascii="굴림" w:eastAsia="굴림" w:hAnsi="굴림" w:hint="eastAsia"/>
+                <w:rFonts w:ascii="굴림" w:eastAsia="굴림" w:hAnsi="굴림"/>
                 <w:spacing w:val="-10"/>
                 <w:sz w:val="22"/>
               </w:rPr>
@@ -3241,7 +3257,7 @@
             <w:pPr>
               <w:jc w:val="center"/>
               <w:rPr>
-                <w:rFonts w:ascii="굴림" w:eastAsia="굴림" w:hAnsi="굴림" w:hint="eastAsia"/>
+                <w:rFonts w:ascii="굴림" w:eastAsia="굴림" w:hAnsi="굴림"/>
                 <w:spacing w:val="-10"/>
                 <w:sz w:val="22"/>
               </w:rPr>
@@ -3259,7 +3275,7 @@
             <w:pPr>
               <w:jc w:val="center"/>
               <w:rPr>
-                <w:rFonts w:ascii="굴림" w:eastAsia="굴림" w:hAnsi="굴림" w:hint="eastAsia"/>
+                <w:rFonts w:ascii="굴림" w:eastAsia="굴림" w:hAnsi="굴림"/>
                 <w:spacing w:val="-10"/>
                 <w:sz w:val="22"/>
               </w:rPr>
@@ -3277,7 +3293,7 @@
             <w:pPr>
               <w:jc w:val="center"/>
               <w:rPr>
-                <w:rFonts w:ascii="굴림" w:eastAsia="굴림" w:hAnsi="굴림" w:hint="eastAsia"/>
+                <w:rFonts w:ascii="굴림" w:eastAsia="굴림" w:hAnsi="굴림"/>
                 <w:spacing w:val="-10"/>
                 <w:sz w:val="22"/>
               </w:rPr>
@@ -3512,7 +3528,7 @@
       <w:pPr>
         <w:spacing w:line="240" w:lineRule="auto"/>
         <w:rPr>
-          <w:rFonts w:ascii="바탕" w:eastAsia="바탕" w:hAnsi="바탕" w:hint="eastAsia"/>
+          <w:rFonts w:ascii="바탕" w:eastAsia="바탕" w:hAnsi="바탕"/>
           <w:b/>
           <w:sz w:val="24"/>
           <w:szCs w:val="24"/>

</xml_diff>